<commit_message>
fraction, cat rework and update report
</commit_message>
<xml_diff>
--- a/KhismatovReportJava.docx
+++ b/KhismatovReportJava.docx
@@ -664,7 +664,7 @@
             </w:rPr>
             <w:fldChar w:fldCharType="separate"/>
           </w:r>
-          <w:hyperlink w:anchor="_Toc184123458" w:history="1">
+          <w:hyperlink w:anchor="_Toc185336405" w:history="1">
             <w:r>
               <w:rPr>
                 <w:rStyle w:val="Hyperlink"/>
@@ -691,7 +691,7 @@
                 <w:noProof/>
                 <w:webHidden/>
               </w:rPr>
-              <w:instrText xml:space="preserve"> PAGEREF _Toc184123458 \h </w:instrText>
+              <w:instrText xml:space="preserve"> PAGEREF _Toc185336405 \h </w:instrText>
             </w:r>
             <w:r>
               <w:rPr>
@@ -732,7 +732,7 @@
               <w:lang w:eastAsia="ru-RU"/>
             </w:rPr>
           </w:pPr>
-          <w:hyperlink w:anchor="_Toc184123459" w:history="1">
+          <w:hyperlink w:anchor="_Toc185336406" w:history="1">
             <w:r>
               <w:rPr>
                 <w:rStyle w:val="Hyperlink"/>
@@ -759,7 +759,7 @@
                 <w:noProof/>
                 <w:webHidden/>
               </w:rPr>
-              <w:instrText xml:space="preserve"> PAGEREF _Toc184123459 \h </w:instrText>
+              <w:instrText xml:space="preserve"> PAGEREF _Toc185336406 \h </w:instrText>
             </w:r>
             <w:r>
               <w:rPr>
@@ -800,7 +800,7 @@
               <w:lang w:eastAsia="ru-RU"/>
             </w:rPr>
           </w:pPr>
-          <w:hyperlink w:anchor="_Toc184123460" w:history="1">
+          <w:hyperlink w:anchor="_Toc185336407" w:history="1">
             <w:r>
               <w:rPr>
                 <w:rStyle w:val="Hyperlink"/>
@@ -827,7 +827,7 @@
                 <w:noProof/>
                 <w:webHidden/>
               </w:rPr>
-              <w:instrText xml:space="preserve"> PAGEREF _Toc184123460 \h </w:instrText>
+              <w:instrText xml:space="preserve"> PAGEREF _Toc185336407 \h </w:instrText>
             </w:r>
             <w:r>
               <w:rPr>
@@ -868,7 +868,7 @@
               <w:lang w:eastAsia="ru-RU"/>
             </w:rPr>
           </w:pPr>
-          <w:hyperlink w:anchor="_Toc184123461" w:history="1">
+          <w:hyperlink w:anchor="_Toc185336408" w:history="1">
             <w:r>
               <w:rPr>
                 <w:rStyle w:val="Hyperlink"/>
@@ -895,7 +895,7 @@
                 <w:noProof/>
                 <w:webHidden/>
               </w:rPr>
-              <w:instrText xml:space="preserve"> PAGEREF _Toc184123461 \h </w:instrText>
+              <w:instrText xml:space="preserve"> PAGEREF _Toc185336408 \h </w:instrText>
             </w:r>
             <w:r>
               <w:rPr>
@@ -915,7 +915,7 @@
                 <w:noProof/>
                 <w:webHidden/>
               </w:rPr>
-              <w:t>4</w:t>
+              <w:t>5</w:t>
             </w:r>
             <w:r>
               <w:rPr>
@@ -936,7 +936,7 @@
               <w:lang w:eastAsia="ru-RU"/>
             </w:rPr>
           </w:pPr>
-          <w:hyperlink w:anchor="_Toc184123462" w:history="1">
+          <w:hyperlink w:anchor="_Toc185336409" w:history="1">
             <w:r>
               <w:rPr>
                 <w:rStyle w:val="Hyperlink"/>
@@ -963,7 +963,7 @@
                 <w:noProof/>
                 <w:webHidden/>
               </w:rPr>
-              <w:instrText xml:space="preserve"> PAGEREF _Toc184123462 \h </w:instrText>
+              <w:instrText xml:space="preserve"> PAGEREF _Toc185336409 \h </w:instrText>
             </w:r>
             <w:r>
               <w:rPr>
@@ -1007,7 +1007,7 @@
               <w:lang w:eastAsia="ru-RU"/>
             </w:rPr>
           </w:pPr>
-          <w:hyperlink w:anchor="_Toc184123463" w:history="1">
+          <w:hyperlink w:anchor="_Toc185336410" w:history="1">
             <w:r>
               <w:rPr>
                 <w:rStyle w:val="Hyperlink"/>
@@ -1034,7 +1034,7 @@
                 <w:noProof/>
                 <w:webHidden/>
               </w:rPr>
-              <w:instrText xml:space="preserve"> PAGEREF _Toc184123463 \h </w:instrText>
+              <w:instrText xml:space="preserve"> PAGEREF _Toc185336410 \h </w:instrText>
             </w:r>
             <w:r>
               <w:rPr>
@@ -1075,7 +1075,7 @@
               <w:lang w:eastAsia="ru-RU"/>
             </w:rPr>
           </w:pPr>
-          <w:hyperlink w:anchor="_Toc184123464" w:history="1">
+          <w:hyperlink w:anchor="_Toc185336411" w:history="1">
             <w:r>
               <w:rPr>
                 <w:rStyle w:val="Hyperlink"/>
@@ -1102,7 +1102,7 @@
                 <w:noProof/>
                 <w:webHidden/>
               </w:rPr>
-              <w:instrText xml:space="preserve"> PAGEREF _Toc184123464 \h </w:instrText>
+              <w:instrText xml:space="preserve"> PAGEREF _Toc185336411 \h </w:instrText>
             </w:r>
             <w:r>
               <w:rPr>
@@ -1143,7 +1143,7 @@
               <w:lang w:eastAsia="ru-RU"/>
             </w:rPr>
           </w:pPr>
-          <w:hyperlink w:anchor="_Toc184123465" w:history="1">
+          <w:hyperlink w:anchor="_Toc185336412" w:history="1">
             <w:r>
               <w:rPr>
                 <w:rStyle w:val="Hyperlink"/>
@@ -1170,7 +1170,7 @@
                 <w:noProof/>
                 <w:webHidden/>
               </w:rPr>
-              <w:instrText xml:space="preserve"> PAGEREF _Toc184123465 \h </w:instrText>
+              <w:instrText xml:space="preserve"> PAGEREF _Toc185336412 \h </w:instrText>
             </w:r>
             <w:r>
               <w:rPr>
@@ -1211,7 +1211,7 @@
               <w:lang w:eastAsia="ru-RU"/>
             </w:rPr>
           </w:pPr>
-          <w:hyperlink w:anchor="_Toc184123466" w:history="1">
+          <w:hyperlink w:anchor="_Toc185336413" w:history="1">
             <w:r>
               <w:rPr>
                 <w:rStyle w:val="Hyperlink"/>
@@ -1238,7 +1238,7 @@
                 <w:noProof/>
                 <w:webHidden/>
               </w:rPr>
-              <w:instrText xml:space="preserve"> PAGEREF _Toc184123466 \h </w:instrText>
+              <w:instrText xml:space="preserve"> PAGEREF _Toc185336413 \h </w:instrText>
             </w:r>
             <w:r>
               <w:rPr>
@@ -1258,7 +1258,7 @@
                 <w:noProof/>
                 <w:webHidden/>
               </w:rPr>
-              <w:t>6</w:t>
+              <w:t>7</w:t>
             </w:r>
             <w:r>
               <w:rPr>
@@ -1279,7 +1279,7 @@
               <w:lang w:eastAsia="ru-RU"/>
             </w:rPr>
           </w:pPr>
-          <w:hyperlink w:anchor="_Toc184123467" w:history="1">
+          <w:hyperlink w:anchor="_Toc185336414" w:history="1">
             <w:r>
               <w:rPr>
                 <w:rStyle w:val="Hyperlink"/>
@@ -1306,7 +1306,7 @@
                 <w:noProof/>
                 <w:webHidden/>
               </w:rPr>
-              <w:instrText xml:space="preserve"> PAGEREF _Toc184123467 \h </w:instrText>
+              <w:instrText xml:space="preserve"> PAGEREF _Toc185336414 \h </w:instrText>
             </w:r>
             <w:r>
               <w:rPr>
@@ -1350,7 +1350,7 @@
               <w:lang w:eastAsia="ru-RU"/>
             </w:rPr>
           </w:pPr>
-          <w:hyperlink w:anchor="_Toc184123468" w:history="1">
+          <w:hyperlink w:anchor="_Toc185336415" w:history="1">
             <w:r>
               <w:rPr>
                 <w:rStyle w:val="Hyperlink"/>
@@ -1377,7 +1377,7 @@
                 <w:noProof/>
                 <w:webHidden/>
               </w:rPr>
-              <w:instrText xml:space="preserve"> PAGEREF _Toc184123468 \h </w:instrText>
+              <w:instrText xml:space="preserve"> PAGEREF _Toc185336415 \h </w:instrText>
             </w:r>
             <w:r>
               <w:rPr>
@@ -1418,7 +1418,7 @@
               <w:lang w:eastAsia="ru-RU"/>
             </w:rPr>
           </w:pPr>
-          <w:hyperlink w:anchor="_Toc184123469" w:history="1">
+          <w:hyperlink w:anchor="_Toc185336416" w:history="1">
             <w:r>
               <w:rPr>
                 <w:rStyle w:val="Hyperlink"/>
@@ -1445,7 +1445,7 @@
                 <w:noProof/>
                 <w:webHidden/>
               </w:rPr>
-              <w:instrText xml:space="preserve"> PAGEREF _Toc184123469 \h </w:instrText>
+              <w:instrText xml:space="preserve"> PAGEREF _Toc185336416 \h </w:instrText>
             </w:r>
             <w:r>
               <w:rPr>
@@ -1486,7 +1486,7 @@
               <w:lang w:eastAsia="ru-RU"/>
             </w:rPr>
           </w:pPr>
-          <w:hyperlink w:anchor="_Toc184123470" w:history="1">
+          <w:hyperlink w:anchor="_Toc185336417" w:history="1">
             <w:r>
               <w:rPr>
                 <w:rStyle w:val="Hyperlink"/>
@@ -1513,7 +1513,7 @@
                 <w:noProof/>
                 <w:webHidden/>
               </w:rPr>
-              <w:instrText xml:space="preserve"> PAGEREF _Toc184123470 \h </w:instrText>
+              <w:instrText xml:space="preserve"> PAGEREF _Toc185336417 \h </w:instrText>
             </w:r>
             <w:r>
               <w:rPr>
@@ -1554,7 +1554,7 @@
               <w:lang w:eastAsia="ru-RU"/>
             </w:rPr>
           </w:pPr>
-          <w:hyperlink w:anchor="_Toc184123471" w:history="1">
+          <w:hyperlink w:anchor="_Toc185336418" w:history="1">
             <w:r>
               <w:rPr>
                 <w:rStyle w:val="Hyperlink"/>
@@ -1581,7 +1581,7 @@
                 <w:noProof/>
                 <w:webHidden/>
               </w:rPr>
-              <w:instrText xml:space="preserve"> PAGEREF _Toc184123471 \h </w:instrText>
+              <w:instrText xml:space="preserve"> PAGEREF _Toc185336418 \h </w:instrText>
             </w:r>
             <w:r>
               <w:rPr>
@@ -1622,7 +1622,7 @@
               <w:lang w:eastAsia="ru-RU"/>
             </w:rPr>
           </w:pPr>
-          <w:hyperlink w:anchor="_Toc184123472" w:history="1">
+          <w:hyperlink w:anchor="_Toc185336419" w:history="1">
             <w:r>
               <w:rPr>
                 <w:rStyle w:val="Hyperlink"/>
@@ -1649,7 +1649,7 @@
                 <w:noProof/>
                 <w:webHidden/>
               </w:rPr>
-              <w:instrText xml:space="preserve"> PAGEREF _Toc184123472 \h </w:instrText>
+              <w:instrText xml:space="preserve"> PAGEREF _Toc185336419 \h </w:instrText>
             </w:r>
             <w:r>
               <w:rPr>
@@ -1693,7 +1693,7 @@
               <w:lang w:eastAsia="ru-RU"/>
             </w:rPr>
           </w:pPr>
-          <w:hyperlink w:anchor="_Toc184123473" w:history="1">
+          <w:hyperlink w:anchor="_Toc185336420" w:history="1">
             <w:r>
               <w:rPr>
                 <w:rStyle w:val="Hyperlink"/>
@@ -1720,7 +1720,7 @@
                 <w:noProof/>
                 <w:webHidden/>
               </w:rPr>
-              <w:instrText xml:space="preserve"> PAGEREF _Toc184123473 \h </w:instrText>
+              <w:instrText xml:space="preserve"> PAGEREF _Toc185336420 \h </w:instrText>
             </w:r>
             <w:r>
               <w:rPr>
@@ -1761,7 +1761,7 @@
               <w:lang w:eastAsia="ru-RU"/>
             </w:rPr>
           </w:pPr>
-          <w:hyperlink w:anchor="_Toc184123474" w:history="1">
+          <w:hyperlink w:anchor="_Toc185336421" w:history="1">
             <w:r>
               <w:rPr>
                 <w:rStyle w:val="Hyperlink"/>
@@ -1788,7 +1788,7 @@
                 <w:noProof/>
                 <w:webHidden/>
               </w:rPr>
-              <w:instrText xml:space="preserve"> PAGEREF _Toc184123474 \h </w:instrText>
+              <w:instrText xml:space="preserve"> PAGEREF _Toc185336421 \h </w:instrText>
             </w:r>
             <w:r>
               <w:rPr>
@@ -1829,7 +1829,7 @@
               <w:lang w:eastAsia="ru-RU"/>
             </w:rPr>
           </w:pPr>
-          <w:hyperlink w:anchor="_Toc184123475" w:history="1">
+          <w:hyperlink w:anchor="_Toc185336422" w:history="1">
             <w:r>
               <w:rPr>
                 <w:rStyle w:val="Hyperlink"/>
@@ -1856,7 +1856,7 @@
                 <w:noProof/>
                 <w:webHidden/>
               </w:rPr>
-              <w:instrText xml:space="preserve"> PAGEREF _Toc184123475 \h </w:instrText>
+              <w:instrText xml:space="preserve"> PAGEREF _Toc185336422 \h </w:instrText>
             </w:r>
             <w:r>
               <w:rPr>
@@ -1876,7 +1876,7 @@
                 <w:noProof/>
                 <w:webHidden/>
               </w:rPr>
-              <w:t>9</w:t>
+              <w:t>10</w:t>
             </w:r>
             <w:r>
               <w:rPr>
@@ -1897,7 +1897,7 @@
               <w:lang w:eastAsia="ru-RU"/>
             </w:rPr>
           </w:pPr>
-          <w:hyperlink w:anchor="_Toc184123476" w:history="1">
+          <w:hyperlink w:anchor="_Toc185336423" w:history="1">
             <w:r>
               <w:rPr>
                 <w:rStyle w:val="Hyperlink"/>
@@ -1924,7 +1924,7 @@
                 <w:noProof/>
                 <w:webHidden/>
               </w:rPr>
-              <w:instrText xml:space="preserve"> PAGEREF _Toc184123476 \h </w:instrText>
+              <w:instrText xml:space="preserve"> PAGEREF _Toc185336423 \h </w:instrText>
             </w:r>
             <w:r>
               <w:rPr>
@@ -1944,7 +1944,7 @@
                 <w:noProof/>
                 <w:webHidden/>
               </w:rPr>
-              <w:t>9</w:t>
+              <w:t>10</w:t>
             </w:r>
             <w:r>
               <w:rPr>
@@ -1965,7 +1965,7 @@
               <w:lang w:eastAsia="ru-RU"/>
             </w:rPr>
           </w:pPr>
-          <w:hyperlink w:anchor="_Toc184123477" w:history="1">
+          <w:hyperlink w:anchor="_Toc185336424" w:history="1">
             <w:r>
               <w:rPr>
                 <w:rStyle w:val="Hyperlink"/>
@@ -1992,7 +1992,7 @@
                 <w:noProof/>
                 <w:webHidden/>
               </w:rPr>
-              <w:instrText xml:space="preserve"> PAGEREF _Toc184123477 \h </w:instrText>
+              <w:instrText xml:space="preserve"> PAGEREF _Toc185336424 \h </w:instrText>
             </w:r>
             <w:r>
               <w:rPr>
@@ -2012,7 +2012,7 @@
                 <w:noProof/>
                 <w:webHidden/>
               </w:rPr>
-              <w:t>9</w:t>
+              <w:t>10</w:t>
             </w:r>
             <w:r>
               <w:rPr>
@@ -2036,7 +2036,7 @@
               <w:lang w:eastAsia="ru-RU"/>
             </w:rPr>
           </w:pPr>
-          <w:hyperlink w:anchor="_Toc184123478" w:history="1">
+          <w:hyperlink w:anchor="_Toc185336425" w:history="1">
             <w:r>
               <w:rPr>
                 <w:rStyle w:val="Hyperlink"/>
@@ -2063,7 +2063,7 @@
                 <w:noProof/>
                 <w:webHidden/>
               </w:rPr>
-              <w:instrText xml:space="preserve"> PAGEREF _Toc184123478 \h </w:instrText>
+              <w:instrText xml:space="preserve"> PAGEREF _Toc185336425 \h </w:instrText>
             </w:r>
             <w:r>
               <w:rPr>
@@ -2083,7 +2083,7 @@
                 <w:noProof/>
                 <w:webHidden/>
               </w:rPr>
-              <w:t>10</w:t>
+              <w:t>11</w:t>
             </w:r>
             <w:r>
               <w:rPr>
@@ -2104,7 +2104,7 @@
               <w:lang w:eastAsia="ru-RU"/>
             </w:rPr>
           </w:pPr>
-          <w:hyperlink w:anchor="_Toc184123479" w:history="1">
+          <w:hyperlink w:anchor="_Toc185336426" w:history="1">
             <w:r>
               <w:rPr>
                 <w:rStyle w:val="Hyperlink"/>
@@ -2131,7 +2131,7 @@
                 <w:noProof/>
                 <w:webHidden/>
               </w:rPr>
-              <w:instrText xml:space="preserve"> PAGEREF _Toc184123479 \h </w:instrText>
+              <w:instrText xml:space="preserve"> PAGEREF _Toc185336426 \h </w:instrText>
             </w:r>
             <w:r>
               <w:rPr>
@@ -2151,7 +2151,7 @@
                 <w:noProof/>
                 <w:webHidden/>
               </w:rPr>
-              <w:t>10</w:t>
+              <w:t>11</w:t>
             </w:r>
             <w:r>
               <w:rPr>
@@ -2172,7 +2172,7 @@
               <w:lang w:eastAsia="ru-RU"/>
             </w:rPr>
           </w:pPr>
-          <w:hyperlink w:anchor="_Toc184123480" w:history="1">
+          <w:hyperlink w:anchor="_Toc185336427" w:history="1">
             <w:r>
               <w:rPr>
                 <w:rStyle w:val="Hyperlink"/>
@@ -2199,7 +2199,7 @@
                 <w:noProof/>
                 <w:webHidden/>
               </w:rPr>
-              <w:instrText xml:space="preserve"> PAGEREF _Toc184123480 \h </w:instrText>
+              <w:instrText xml:space="preserve"> PAGEREF _Toc185336427 \h </w:instrText>
             </w:r>
             <w:r>
               <w:rPr>
@@ -2219,7 +2219,7 @@
                 <w:noProof/>
                 <w:webHidden/>
               </w:rPr>
-              <w:t>10</w:t>
+              <w:t>11</w:t>
             </w:r>
             <w:r>
               <w:rPr>
@@ -2240,7 +2240,7 @@
               <w:lang w:eastAsia="ru-RU"/>
             </w:rPr>
           </w:pPr>
-          <w:hyperlink w:anchor="_Toc184123481" w:history="1">
+          <w:hyperlink w:anchor="_Toc185336428" w:history="1">
             <w:r>
               <w:rPr>
                 <w:rStyle w:val="Hyperlink"/>
@@ -2267,7 +2267,7 @@
                 <w:noProof/>
                 <w:webHidden/>
               </w:rPr>
-              <w:instrText xml:space="preserve"> PAGEREF _Toc184123481 \h </w:instrText>
+              <w:instrText xml:space="preserve"> PAGEREF _Toc185336428 \h </w:instrText>
             </w:r>
             <w:r>
               <w:rPr>
@@ -2287,7 +2287,7 @@
                 <w:noProof/>
                 <w:webHidden/>
               </w:rPr>
-              <w:t>10</w:t>
+              <w:t>11</w:t>
             </w:r>
             <w:r>
               <w:rPr>
@@ -2308,7 +2308,7 @@
               <w:lang w:eastAsia="ru-RU"/>
             </w:rPr>
           </w:pPr>
-          <w:hyperlink w:anchor="_Toc184123482" w:history="1">
+          <w:hyperlink w:anchor="_Toc185336429" w:history="1">
             <w:r>
               <w:rPr>
                 <w:rStyle w:val="Hyperlink"/>
@@ -2335,7 +2335,7 @@
                 <w:noProof/>
                 <w:webHidden/>
               </w:rPr>
-              <w:instrText xml:space="preserve"> PAGEREF _Toc184123482 \h </w:instrText>
+              <w:instrText xml:space="preserve"> PAGEREF _Toc185336429 \h </w:instrText>
             </w:r>
             <w:r>
               <w:rPr>
@@ -2355,7 +2355,7 @@
                 <w:noProof/>
                 <w:webHidden/>
               </w:rPr>
-              <w:t>10</w:t>
+              <w:t>11</w:t>
             </w:r>
             <w:r>
               <w:rPr>
@@ -2379,7 +2379,7 @@
               <w:lang w:eastAsia="ru-RU"/>
             </w:rPr>
           </w:pPr>
-          <w:hyperlink w:anchor="_Toc184123483" w:history="1">
+          <w:hyperlink w:anchor="_Toc185336430" w:history="1">
             <w:r>
               <w:rPr>
                 <w:rStyle w:val="Hyperlink"/>
@@ -2406,7 +2406,7 @@
                 <w:noProof/>
                 <w:webHidden/>
               </w:rPr>
-              <w:instrText xml:space="preserve"> PAGEREF _Toc184123483 \h </w:instrText>
+              <w:instrText xml:space="preserve"> PAGEREF _Toc185336430 \h </w:instrText>
             </w:r>
             <w:r>
               <w:rPr>
@@ -2426,7 +2426,7 @@
                 <w:noProof/>
                 <w:webHidden/>
               </w:rPr>
-              <w:t>11</w:t>
+              <w:t>12</w:t>
             </w:r>
             <w:r>
               <w:rPr>
@@ -2447,7 +2447,7 @@
               <w:lang w:eastAsia="ru-RU"/>
             </w:rPr>
           </w:pPr>
-          <w:hyperlink w:anchor="_Toc184123484" w:history="1">
+          <w:hyperlink w:anchor="_Toc185336431" w:history="1">
             <w:r>
               <w:rPr>
                 <w:rStyle w:val="Hyperlink"/>
@@ -2474,7 +2474,7 @@
                 <w:noProof/>
                 <w:webHidden/>
               </w:rPr>
-              <w:instrText xml:space="preserve"> PAGEREF _Toc184123484 \h </w:instrText>
+              <w:instrText xml:space="preserve"> PAGEREF _Toc185336431 \h </w:instrText>
             </w:r>
             <w:r>
               <w:rPr>
@@ -2494,7 +2494,7 @@
                 <w:noProof/>
                 <w:webHidden/>
               </w:rPr>
-              <w:t>11</w:t>
+              <w:t>12</w:t>
             </w:r>
             <w:r>
               <w:rPr>
@@ -2515,7 +2515,7 @@
               <w:lang w:eastAsia="ru-RU"/>
             </w:rPr>
           </w:pPr>
-          <w:hyperlink w:anchor="_Toc184123485" w:history="1">
+          <w:hyperlink w:anchor="_Toc185336432" w:history="1">
             <w:r>
               <w:rPr>
                 <w:rStyle w:val="Hyperlink"/>
@@ -2542,7 +2542,7 @@
                 <w:noProof/>
                 <w:webHidden/>
               </w:rPr>
-              <w:instrText xml:space="preserve"> PAGEREF _Toc184123485 \h </w:instrText>
+              <w:instrText xml:space="preserve"> PAGEREF _Toc185336432 \h </w:instrText>
             </w:r>
             <w:r>
               <w:rPr>
@@ -2562,7 +2562,7 @@
                 <w:noProof/>
                 <w:webHidden/>
               </w:rPr>
-              <w:t>11</w:t>
+              <w:t>12</w:t>
             </w:r>
             <w:r>
               <w:rPr>
@@ -2583,7 +2583,7 @@
               <w:lang w:eastAsia="ru-RU"/>
             </w:rPr>
           </w:pPr>
-          <w:hyperlink w:anchor="_Toc184123486" w:history="1">
+          <w:hyperlink w:anchor="_Toc185336433" w:history="1">
             <w:r>
               <w:rPr>
                 <w:rStyle w:val="Hyperlink"/>
@@ -2610,7 +2610,7 @@
                 <w:noProof/>
                 <w:webHidden/>
               </w:rPr>
-              <w:instrText xml:space="preserve"> PAGEREF _Toc184123486 \h </w:instrText>
+              <w:instrText xml:space="preserve"> PAGEREF _Toc185336433 \h </w:instrText>
             </w:r>
             <w:r>
               <w:rPr>
@@ -2630,7 +2630,7 @@
                 <w:noProof/>
                 <w:webHidden/>
               </w:rPr>
-              <w:t>11</w:t>
+              <w:t>12</w:t>
             </w:r>
             <w:r>
               <w:rPr>
@@ -2651,7 +2651,7 @@
               <w:lang w:eastAsia="ru-RU"/>
             </w:rPr>
           </w:pPr>
-          <w:hyperlink w:anchor="_Toc184123487" w:history="1">
+          <w:hyperlink w:anchor="_Toc185336434" w:history="1">
             <w:r>
               <w:rPr>
                 <w:rStyle w:val="Hyperlink"/>
@@ -2678,7 +2678,7 @@
                 <w:noProof/>
                 <w:webHidden/>
               </w:rPr>
-              <w:instrText xml:space="preserve"> PAGEREF _Toc184123487 \h </w:instrText>
+              <w:instrText xml:space="preserve"> PAGEREF _Toc185336434 \h </w:instrText>
             </w:r>
             <w:r>
               <w:rPr>
@@ -2722,7 +2722,7 @@
               <w:lang w:eastAsia="ru-RU"/>
             </w:rPr>
           </w:pPr>
-          <w:hyperlink w:anchor="_Toc184123488" w:history="1">
+          <w:hyperlink w:anchor="_Toc185336435" w:history="1">
             <w:r>
               <w:rPr>
                 <w:rStyle w:val="Hyperlink"/>
@@ -2749,7 +2749,7 @@
                 <w:noProof/>
                 <w:webHidden/>
               </w:rPr>
-              <w:instrText xml:space="preserve"> PAGEREF _Toc184123488 \h </w:instrText>
+              <w:instrText xml:space="preserve"> PAGEREF _Toc185336435 \h </w:instrText>
             </w:r>
             <w:r>
               <w:rPr>
@@ -2790,7 +2790,7 @@
               <w:lang w:eastAsia="ru-RU"/>
             </w:rPr>
           </w:pPr>
-          <w:hyperlink w:anchor="_Toc184123489" w:history="1">
+          <w:hyperlink w:anchor="_Toc185336436" w:history="1">
             <w:r>
               <w:rPr>
                 <w:rStyle w:val="Hyperlink"/>
@@ -2817,7 +2817,7 @@
                 <w:noProof/>
                 <w:webHidden/>
               </w:rPr>
-              <w:instrText xml:space="preserve"> PAGEREF _Toc184123489 \h </w:instrText>
+              <w:instrText xml:space="preserve"> PAGEREF _Toc185336436 \h </w:instrText>
             </w:r>
             <w:r>
               <w:rPr>
@@ -2858,7 +2858,7 @@
               <w:lang w:eastAsia="ru-RU"/>
             </w:rPr>
           </w:pPr>
-          <w:hyperlink w:anchor="_Toc184123490" w:history="1">
+          <w:hyperlink w:anchor="_Toc185336437" w:history="1">
             <w:r>
               <w:rPr>
                 <w:rStyle w:val="Hyperlink"/>
@@ -2885,7 +2885,7 @@
                 <w:noProof/>
                 <w:webHidden/>
               </w:rPr>
-              <w:instrText xml:space="preserve"> PAGEREF _Toc184123490 \h </w:instrText>
+              <w:instrText xml:space="preserve"> PAGEREF _Toc185336437 \h </w:instrText>
             </w:r>
             <w:r>
               <w:rPr>
@@ -2926,7 +2926,7 @@
               <w:lang w:eastAsia="ru-RU"/>
             </w:rPr>
           </w:pPr>
-          <w:hyperlink w:anchor="_Toc184123491" w:history="1">
+          <w:hyperlink w:anchor="_Toc185336438" w:history="1">
             <w:r>
               <w:rPr>
                 <w:rStyle w:val="Hyperlink"/>
@@ -2953,7 +2953,7 @@
                 <w:noProof/>
                 <w:webHidden/>
               </w:rPr>
-              <w:instrText xml:space="preserve"> PAGEREF _Toc184123491 \h </w:instrText>
+              <w:instrText xml:space="preserve"> PAGEREF _Toc185336438 \h </w:instrText>
             </w:r>
             <w:r>
               <w:rPr>
@@ -2994,7 +2994,7 @@
               <w:lang w:eastAsia="ru-RU"/>
             </w:rPr>
           </w:pPr>
-          <w:hyperlink w:anchor="_Toc184123492" w:history="1">
+          <w:hyperlink w:anchor="_Toc185336439" w:history="1">
             <w:r>
               <w:rPr>
                 <w:rStyle w:val="Hyperlink"/>
@@ -3021,7 +3021,7 @@
                 <w:noProof/>
                 <w:webHidden/>
               </w:rPr>
-              <w:instrText xml:space="preserve"> PAGEREF _Toc184123492 \h </w:instrText>
+              <w:instrText xml:space="preserve"> PAGEREF _Toc185336439 \h </w:instrText>
             </w:r>
             <w:r>
               <w:rPr>
@@ -3042,6 +3042,349 @@
                 <w:webHidden/>
               </w:rPr>
               <w:t>14</w:t>
+            </w:r>
+            <w:r>
+              <w:rPr>
+                <w:noProof/>
+                <w:webHidden/>
+              </w:rPr>
+              <w:fldChar w:fldCharType="end"/>
+            </w:r>
+          </w:hyperlink>
+        </w:p>
+        <w:p>
+          <w:pPr>
+            <w:pStyle w:val="TOC1"/>
+            <w:tabs>
+              <w:tab w:val="right" w:leader="dot" w:pos="9344"/>
+            </w:tabs>
+            <w:rPr>
+              <w:rFonts w:asciiTheme="minorHAnsi" w:eastAsiaTheme="minorEastAsia" w:hAnsiTheme="minorHAnsi"/>
+              <w:noProof/>
+              <w:sz w:val="22"/>
+              <w:lang w:eastAsia="ru-RU"/>
+            </w:rPr>
+          </w:pPr>
+          <w:hyperlink w:anchor="_Toc185336440" w:history="1">
+            <w:r>
+              <w:rPr>
+                <w:rStyle w:val="Hyperlink"/>
+                <w:noProof/>
+              </w:rPr>
+              <w:t>Задание 8</w:t>
+            </w:r>
+            <w:r>
+              <w:rPr>
+                <w:noProof/>
+                <w:webHidden/>
+              </w:rPr>
+              <w:tab/>
+            </w:r>
+            <w:r>
+              <w:rPr>
+                <w:noProof/>
+                <w:webHidden/>
+              </w:rPr>
+              <w:fldChar w:fldCharType="begin"/>
+            </w:r>
+            <w:r>
+              <w:rPr>
+                <w:noProof/>
+                <w:webHidden/>
+              </w:rPr>
+              <w:instrText xml:space="preserve"> PAGEREF _Toc185336440 \h </w:instrText>
+            </w:r>
+            <w:r>
+              <w:rPr>
+                <w:noProof/>
+                <w:webHidden/>
+              </w:rPr>
+            </w:r>
+            <w:r>
+              <w:rPr>
+                <w:noProof/>
+                <w:webHidden/>
+              </w:rPr>
+              <w:fldChar w:fldCharType="separate"/>
+            </w:r>
+            <w:r>
+              <w:rPr>
+                <w:noProof/>
+                <w:webHidden/>
+              </w:rPr>
+              <w:t>15</w:t>
+            </w:r>
+            <w:r>
+              <w:rPr>
+                <w:noProof/>
+                <w:webHidden/>
+              </w:rPr>
+              <w:fldChar w:fldCharType="end"/>
+            </w:r>
+          </w:hyperlink>
+        </w:p>
+        <w:p>
+          <w:pPr>
+            <w:pStyle w:val="TOC2"/>
+            <w:rPr>
+              <w:rFonts w:asciiTheme="minorHAnsi" w:eastAsiaTheme="minorEastAsia" w:hAnsiTheme="minorHAnsi"/>
+              <w:noProof/>
+              <w:sz w:val="22"/>
+              <w:lang w:eastAsia="ru-RU"/>
+            </w:rPr>
+          </w:pPr>
+          <w:hyperlink w:anchor="_Toc185336441" w:history="1">
+            <w:r>
+              <w:rPr>
+                <w:rStyle w:val="Hyperlink"/>
+                <w:noProof/>
+              </w:rPr>
+              <w:t>Текст задания</w:t>
+            </w:r>
+            <w:r>
+              <w:rPr>
+                <w:noProof/>
+                <w:webHidden/>
+              </w:rPr>
+              <w:tab/>
+            </w:r>
+            <w:r>
+              <w:rPr>
+                <w:noProof/>
+                <w:webHidden/>
+              </w:rPr>
+              <w:fldChar w:fldCharType="begin"/>
+            </w:r>
+            <w:r>
+              <w:rPr>
+                <w:noProof/>
+                <w:webHidden/>
+              </w:rPr>
+              <w:instrText xml:space="preserve"> PAGEREF _Toc185336441 \h </w:instrText>
+            </w:r>
+            <w:r>
+              <w:rPr>
+                <w:noProof/>
+                <w:webHidden/>
+              </w:rPr>
+            </w:r>
+            <w:r>
+              <w:rPr>
+                <w:noProof/>
+                <w:webHidden/>
+              </w:rPr>
+              <w:fldChar w:fldCharType="separate"/>
+            </w:r>
+            <w:r>
+              <w:rPr>
+                <w:noProof/>
+                <w:webHidden/>
+              </w:rPr>
+              <w:t>15</w:t>
+            </w:r>
+            <w:r>
+              <w:rPr>
+                <w:noProof/>
+                <w:webHidden/>
+              </w:rPr>
+              <w:fldChar w:fldCharType="end"/>
+            </w:r>
+          </w:hyperlink>
+        </w:p>
+        <w:p>
+          <w:pPr>
+            <w:pStyle w:val="TOC2"/>
+            <w:rPr>
+              <w:rFonts w:asciiTheme="minorHAnsi" w:eastAsiaTheme="minorEastAsia" w:hAnsiTheme="minorHAnsi"/>
+              <w:noProof/>
+              <w:sz w:val="22"/>
+              <w:lang w:eastAsia="ru-RU"/>
+            </w:rPr>
+          </w:pPr>
+          <w:hyperlink w:anchor="_Toc185336442" w:history="1">
+            <w:r>
+              <w:rPr>
+                <w:rStyle w:val="Hyperlink"/>
+                <w:noProof/>
+              </w:rPr>
+              <w:t>Алгоритм решения</w:t>
+            </w:r>
+            <w:r>
+              <w:rPr>
+                <w:noProof/>
+                <w:webHidden/>
+              </w:rPr>
+              <w:tab/>
+            </w:r>
+            <w:r>
+              <w:rPr>
+                <w:noProof/>
+                <w:webHidden/>
+              </w:rPr>
+              <w:fldChar w:fldCharType="begin"/>
+            </w:r>
+            <w:r>
+              <w:rPr>
+                <w:noProof/>
+                <w:webHidden/>
+              </w:rPr>
+              <w:instrText xml:space="preserve"> PAGEREF _Toc185336442 \h </w:instrText>
+            </w:r>
+            <w:r>
+              <w:rPr>
+                <w:noProof/>
+                <w:webHidden/>
+              </w:rPr>
+            </w:r>
+            <w:r>
+              <w:rPr>
+                <w:noProof/>
+                <w:webHidden/>
+              </w:rPr>
+              <w:fldChar w:fldCharType="separate"/>
+            </w:r>
+            <w:r>
+              <w:rPr>
+                <w:noProof/>
+                <w:webHidden/>
+              </w:rPr>
+              <w:t>15</w:t>
+            </w:r>
+            <w:r>
+              <w:rPr>
+                <w:noProof/>
+                <w:webHidden/>
+              </w:rPr>
+              <w:fldChar w:fldCharType="end"/>
+            </w:r>
+          </w:hyperlink>
+        </w:p>
+        <w:p>
+          <w:pPr>
+            <w:pStyle w:val="TOC2"/>
+            <w:rPr>
+              <w:rFonts w:asciiTheme="minorHAnsi" w:eastAsiaTheme="minorEastAsia" w:hAnsiTheme="minorHAnsi"/>
+              <w:noProof/>
+              <w:sz w:val="22"/>
+              <w:lang w:eastAsia="ru-RU"/>
+            </w:rPr>
+          </w:pPr>
+          <w:hyperlink w:anchor="_Toc185336443" w:history="1">
+            <w:r>
+              <w:rPr>
+                <w:rStyle w:val="Hyperlink"/>
+                <w:noProof/>
+              </w:rPr>
+              <w:t>Тестирование</w:t>
+            </w:r>
+            <w:r>
+              <w:rPr>
+                <w:noProof/>
+                <w:webHidden/>
+              </w:rPr>
+              <w:tab/>
+            </w:r>
+            <w:r>
+              <w:rPr>
+                <w:noProof/>
+                <w:webHidden/>
+              </w:rPr>
+              <w:fldChar w:fldCharType="begin"/>
+            </w:r>
+            <w:r>
+              <w:rPr>
+                <w:noProof/>
+                <w:webHidden/>
+              </w:rPr>
+              <w:instrText xml:space="preserve"> PAGEREF _Toc185336443 \h </w:instrText>
+            </w:r>
+            <w:r>
+              <w:rPr>
+                <w:noProof/>
+                <w:webHidden/>
+              </w:rPr>
+            </w:r>
+            <w:r>
+              <w:rPr>
+                <w:noProof/>
+                <w:webHidden/>
+              </w:rPr>
+              <w:fldChar w:fldCharType="separate"/>
+            </w:r>
+            <w:r>
+              <w:rPr>
+                <w:noProof/>
+                <w:webHidden/>
+              </w:rPr>
+              <w:t>15</w:t>
+            </w:r>
+            <w:r>
+              <w:rPr>
+                <w:noProof/>
+                <w:webHidden/>
+              </w:rPr>
+              <w:fldChar w:fldCharType="end"/>
+            </w:r>
+          </w:hyperlink>
+        </w:p>
+        <w:p>
+          <w:pPr>
+            <w:pStyle w:val="TOC2"/>
+            <w:rPr>
+              <w:rFonts w:asciiTheme="minorHAnsi" w:eastAsiaTheme="minorEastAsia" w:hAnsiTheme="minorHAnsi"/>
+              <w:noProof/>
+              <w:sz w:val="22"/>
+              <w:lang w:eastAsia="ru-RU"/>
+            </w:rPr>
+          </w:pPr>
+          <w:hyperlink w:anchor="_Toc185336444" w:history="1">
+            <w:r>
+              <w:rPr>
+                <w:rStyle w:val="Hyperlink"/>
+                <w:noProof/>
+              </w:rPr>
+              <w:t>Код программы</w:t>
+            </w:r>
+            <w:r>
+              <w:rPr>
+                <w:noProof/>
+                <w:webHidden/>
+              </w:rPr>
+              <w:tab/>
+            </w:r>
+            <w:r>
+              <w:rPr>
+                <w:noProof/>
+                <w:webHidden/>
+              </w:rPr>
+              <w:fldChar w:fldCharType="begin"/>
+            </w:r>
+            <w:r>
+              <w:rPr>
+                <w:noProof/>
+                <w:webHidden/>
+              </w:rPr>
+              <w:instrText xml:space="preserve"> PAGEREF _Toc185336444 \h </w:instrText>
+            </w:r>
+            <w:r>
+              <w:rPr>
+                <w:noProof/>
+                <w:webHidden/>
+              </w:rPr>
+            </w:r>
+            <w:r>
+              <w:rPr>
+                <w:noProof/>
+                <w:webHidden/>
+              </w:rPr>
+              <w:fldChar w:fldCharType="separate"/>
+            </w:r>
+            <w:r>
+              <w:rPr>
+                <w:noProof/>
+                <w:webHidden/>
+              </w:rPr>
+              <w:t>16</w:t>
             </w:r>
             <w:r>
               <w:rPr>
@@ -3084,7 +3427,7 @@
       <w:pPr>
         <w:pStyle w:val="Heading1"/>
       </w:pPr>
-      <w:bookmarkStart w:id="1" w:name="_Toc184123458"/>
+      <w:bookmarkStart w:id="1" w:name="_Toc185336405"/>
       <w:r>
         <w:lastRenderedPageBreak/>
         <w:t>Задание 1</w:t>
@@ -3095,7 +3438,7 @@
       <w:pPr>
         <w:pStyle w:val="Heading2"/>
       </w:pPr>
-      <w:bookmarkStart w:id="2" w:name="_Toc184123459"/>
+      <w:bookmarkStart w:id="2" w:name="_Toc185336406"/>
       <w:r>
         <w:t>Текст задания</w:t>
       </w:r>
@@ -3158,7 +3501,7 @@
       <w:pPr>
         <w:pStyle w:val="Heading2"/>
       </w:pPr>
-      <w:bookmarkStart w:id="3" w:name="_Toc184123460"/>
+      <w:bookmarkStart w:id="3" w:name="_Toc185336407"/>
       <w:r>
         <w:t>Алгоритм решения</w:t>
       </w:r>
@@ -3178,48 +3521,123 @@
       </w:r>
       <w:proofErr w:type="spellStart"/>
       <w:r>
-        <w:t>getDecimalValue</w:t>
+        <w:t>ge</w:t>
       </w:r>
       <w:proofErr w:type="spellEnd"/>
       <w:r>
-        <w:t xml:space="preserve">, </w:t>
-      </w:r>
-      <w:proofErr w:type="spellStart"/>
-      <w:r>
-        <w:t>setNumerator</w:t>
-      </w:r>
-      <w:proofErr w:type="spellEnd"/>
-      <w:r>
-        <w:t xml:space="preserve"> и </w:t>
-      </w:r>
-      <w:proofErr w:type="spellStart"/>
-      <w:r>
-        <w:t>setDenominator</w:t>
-      </w:r>
-      <w:proofErr w:type="spellEnd"/>
-      <w:r>
-        <w:t>. Класс содержит числитель и знаменатель, гарантируя, что знаменатель всегда положительный. Добавить кэширование вещественного значения дроби для оптимизации повторных вычислений. Реализовать строковое представление в формате "числитель/знаменатель" и метод сравнения, определяющий равенство дробей на основе их числителя и знаменателя.</w:t>
-      </w:r>
-    </w:p>
-    <w:p>
-      <w:pPr>
-        <w:pStyle w:val="Heading2"/>
-      </w:pPr>
-      <w:bookmarkStart w:id="4" w:name="_Toc184123461"/>
-      <w:r>
-        <w:lastRenderedPageBreak/>
-        <w:t>Тестирование</w:t>
-      </w:r>
-      <w:bookmarkEnd w:id="4"/>
-    </w:p>
-    <w:p>
-      <w:pPr>
         <w:rPr>
           <w:lang w:val="en-US"/>
         </w:rPr>
-      </w:pPr>
+        <w:t>t</w:t>
+      </w:r>
+      <w:r>
+        <w:t>Value</w:t>
+      </w:r>
+      <w:r>
+        <w:t xml:space="preserve">, </w:t>
+      </w:r>
+      <w:proofErr w:type="spellStart"/>
+      <w:r>
+        <w:t>setNumerator</w:t>
+      </w:r>
+      <w:proofErr w:type="spellEnd"/>
+      <w:r>
+        <w:t xml:space="preserve"> и </w:t>
+      </w:r>
+      <w:proofErr w:type="spellStart"/>
+      <w:r>
+        <w:t>setDenominator</w:t>
+      </w:r>
+      <w:proofErr w:type="spellEnd"/>
+      <w:r>
+        <w:t xml:space="preserve">. Класс содержит числитель и знаменатель, гарантируя, что знаменатель всегда положительный. </w:t>
+      </w:r>
+      <w:r>
+        <w:t xml:space="preserve">Создать класс </w:t>
+      </w:r>
+      <w:proofErr w:type="spellStart"/>
       <w:r>
         <w:rPr>
+          <w:lang w:val="en-US"/>
+        </w:rPr>
+        <w:t>CacheFraction</w:t>
+      </w:r>
+      <w:proofErr w:type="spellEnd"/>
+      <w:r>
+        <w:t xml:space="preserve"> </w:t>
+      </w:r>
+      <w:r>
+        <w:t>с полем</w:t>
+      </w:r>
+      <w:r>
+        <w:t xml:space="preserve"> кэш</w:t>
+      </w:r>
+      <w:r>
+        <w:t>а</w:t>
+      </w:r>
+      <w:r>
+        <w:t xml:space="preserve"> вещественного значения дроби для оптимизации повторных вычислений.</w:t>
+      </w:r>
+      <w:r>
+        <w:t xml:space="preserve"> Реализуем методы интерфейса </w:t>
+      </w:r>
+      <w:proofErr w:type="spellStart"/>
+      <w:r>
+        <w:t>ge</w:t>
+      </w:r>
+      <w:proofErr w:type="spellEnd"/>
+      <w:r>
+        <w:rPr>
+          <w:lang w:val="en-US"/>
+        </w:rPr>
+        <w:t>t</w:t>
+      </w:r>
+      <w:r>
+        <w:t>Value</w:t>
+      </w:r>
+      <w:r>
+        <w:t xml:space="preserve">, </w:t>
+      </w:r>
+      <w:proofErr w:type="spellStart"/>
+      <w:r>
+        <w:t>setNumerator</w:t>
+      </w:r>
+      <w:proofErr w:type="spellEnd"/>
+      <w:r>
+        <w:t xml:space="preserve"> и </w:t>
+      </w:r>
+      <w:proofErr w:type="spellStart"/>
+      <w:r>
+        <w:t>setDenominator</w:t>
+      </w:r>
+      <w:proofErr w:type="spellEnd"/>
+      <w:r>
+        <w:t>, которые изменяют данные дроби и переопределяют кэш.</w:t>
+      </w:r>
+      <w:r>
+        <w:t xml:space="preserve"> Реализовать строковое представление в формате "числитель/знаменатель" и метод сравнения, определяющий равенство дробей на основе их числителя и знаменателя.</w:t>
+      </w:r>
+    </w:p>
+    <w:p>
+      <w:pPr>
+        <w:pStyle w:val="Heading2"/>
+      </w:pPr>
+      <w:bookmarkStart w:id="4" w:name="_Toc185336408"/>
+      <w:r>
+        <w:lastRenderedPageBreak/>
+        <w:t>Тестирование</w:t>
+      </w:r>
+      <w:bookmarkEnd w:id="4"/>
+    </w:p>
+    <w:p>
+      <w:pPr>
+        <w:rPr>
+          <w:lang w:val="en-US"/>
+        </w:rPr>
+      </w:pPr>
+      <w:r>
+        <w:rPr>
+          <w:noProof/>
           <w:lang w:val="en-US"/>
         </w:rPr>
         <w:drawing>
@@ -3263,7 +3681,7 @@
       <w:pPr>
         <w:pStyle w:val="Heading2"/>
       </w:pPr>
-      <w:bookmarkStart w:id="5" w:name="_Toc184123462"/>
+      <w:bookmarkStart w:id="5" w:name="_Toc185336409"/>
       <w:r>
         <w:t>Код программы</w:t>
       </w:r>
@@ -3312,7 +3730,7 @@
       <w:pPr>
         <w:pStyle w:val="Heading1"/>
       </w:pPr>
-      <w:bookmarkStart w:id="6" w:name="_Toc184123463"/>
+      <w:bookmarkStart w:id="6" w:name="_Toc185336410"/>
       <w:r>
         <w:lastRenderedPageBreak/>
         <w:t xml:space="preserve">Задание </w:t>
@@ -3326,7 +3744,7 @@
       <w:pPr>
         <w:pStyle w:val="Heading2"/>
       </w:pPr>
-      <w:bookmarkStart w:id="7" w:name="_Toc184123464"/>
+      <w:bookmarkStart w:id="7" w:name="_Toc185336411"/>
       <w:r>
         <w:t>Текст задания</w:t>
       </w:r>
@@ -3432,7 +3850,7 @@
       <w:pPr>
         <w:pStyle w:val="Heading2"/>
       </w:pPr>
-      <w:bookmarkStart w:id="8" w:name="_Toc184123465"/>
+      <w:bookmarkStart w:id="8" w:name="_Toc185336412"/>
       <w:r>
         <w:t>Алгоритм решения</w:t>
       </w:r>
@@ -3440,102 +3858,117 @@
     </w:p>
     <w:p>
       <w:r>
-        <w:t xml:space="preserve">Создать сущность </w:t>
-      </w:r>
-      <w:r>
-        <w:t>Кот</w:t>
-      </w:r>
-      <w:r>
-        <w:t xml:space="preserve"> с полем имени, конструктором для его инициализации, методом </w:t>
+        <w:t xml:space="preserve">Создаем интерфейс </w:t>
       </w:r>
       <w:proofErr w:type="spellStart"/>
       <w:r>
-        <w:t>toString</w:t>
-      </w:r>
-      <w:proofErr w:type="spellEnd"/>
-      <w:r>
-        <w:t xml:space="preserve">, возвращающим строку "кот: Имя", и методом </w:t>
-      </w:r>
-      <w:proofErr w:type="spellStart"/>
-      <w:r>
-        <w:t>meow</w:t>
-      </w:r>
-      <w:proofErr w:type="spellEnd"/>
-      <w:r>
-        <w:t xml:space="preserve">, выводящим на экран "Имя: мяу!". Разработать интерфейс </w:t>
-      </w:r>
-      <w:r>
-        <w:t>Мяуканье</w:t>
-      </w:r>
-      <w:r>
-        <w:t xml:space="preserve"> с методом, принимающим набор объектов, реализующих метод </w:t>
-      </w:r>
-      <w:proofErr w:type="spellStart"/>
-      <w:r>
-        <w:t>public</w:t>
-      </w:r>
-      <w:proofErr w:type="spellEnd"/>
-      <w:r>
-        <w:t xml:space="preserve"> </w:t>
-      </w:r>
-      <w:proofErr w:type="spellStart"/>
-      <w:r>
-        <w:t>void</w:t>
-      </w:r>
-      <w:proofErr w:type="spellEnd"/>
-      <w:r>
-        <w:t xml:space="preserve"> </w:t>
-      </w:r>
-      <w:proofErr w:type="spellStart"/>
-      <w:proofErr w:type="gramStart"/>
-      <w:r>
-        <w:t>meow</w:t>
-      </w:r>
-      <w:proofErr w:type="spellEnd"/>
-      <w:r>
-        <w:t>(</w:t>
-      </w:r>
-      <w:proofErr w:type="gramEnd"/>
-      <w:r>
-        <w:t>)</w:t>
-      </w:r>
-      <w:r>
-        <w:t xml:space="preserve">. Для отслеживания количества мяуканий создать обертку (декоратор) вокруг объекта </w:t>
-      </w:r>
-      <w:r>
-        <w:t>Кот</w:t>
-      </w:r>
-      <w:r>
-        <w:t xml:space="preserve">, который будет перехватывать вызовы метода </w:t>
-      </w:r>
-      <w:proofErr w:type="spellStart"/>
-      <w:r>
-        <w:t>meow</w:t>
-      </w:r>
-      <w:proofErr w:type="spellEnd"/>
-      <w:r>
-        <w:t xml:space="preserve"> и увеличивать счетчик мяуканий.</w:t>
-      </w:r>
-    </w:p>
-    <w:p>
-      <w:pPr>
-        <w:pStyle w:val="Heading2"/>
-      </w:pPr>
-      <w:bookmarkStart w:id="9" w:name="_Toc184123466"/>
-      <w:r>
-        <w:lastRenderedPageBreak/>
-        <w:t>Тестирование</w:t>
-      </w:r>
-      <w:bookmarkEnd w:id="9"/>
-    </w:p>
-    <w:p>
-      <w:pPr>
         <w:rPr>
           <w:lang w:val="en-US"/>
         </w:rPr>
-      </w:pPr>
+        <w:t>Meowable</w:t>
+      </w:r>
+      <w:proofErr w:type="spellEnd"/>
+      <w:r>
+        <w:t xml:space="preserve"> </w:t>
+      </w:r>
+      <w:r>
+        <w:t xml:space="preserve">с методом </w:t>
+      </w:r>
       <w:r>
         <w:rPr>
+          <w:lang w:val="en-US"/>
+        </w:rPr>
+        <w:t>void</w:t>
+      </w:r>
+      <w:r>
+        <w:t xml:space="preserve"> </w:t>
+      </w:r>
+      <w:proofErr w:type="gramStart"/>
+      <w:r>
+        <w:rPr>
+          <w:lang w:val="en-US"/>
+        </w:rPr>
+        <w:t>meow</w:t>
+      </w:r>
+      <w:r>
+        <w:t>(</w:t>
+      </w:r>
+      <w:proofErr w:type="gramEnd"/>
+      <w:r>
+        <w:t xml:space="preserve">). </w:t>
+      </w:r>
+      <w:r>
+        <w:t>Созда</w:t>
+      </w:r>
+      <w:r>
+        <w:t>ем</w:t>
+      </w:r>
+      <w:r>
+        <w:t xml:space="preserve"> сущность </w:t>
+      </w:r>
+      <w:r>
+        <w:rPr>
+          <w:lang w:val="en-US"/>
+        </w:rPr>
+        <w:t>Cat</w:t>
+      </w:r>
+      <w:r>
+        <w:t xml:space="preserve"> с полем имени, конструктором для его инициализации, методом </w:t>
+      </w:r>
+      <w:proofErr w:type="spellStart"/>
+      <w:r>
+        <w:t>toString</w:t>
+      </w:r>
+      <w:proofErr w:type="spellEnd"/>
+      <w:r>
+        <w:t xml:space="preserve">, возвращающим строку "кот: Имя", и методом </w:t>
+      </w:r>
+      <w:proofErr w:type="spellStart"/>
+      <w:r>
+        <w:t>meow</w:t>
+      </w:r>
+      <w:proofErr w:type="spellEnd"/>
+      <w:r>
+        <w:t xml:space="preserve">, выводящим на экран "Имя: мяу!". Для отслеживания количества мяуканий создать декоратор) вокруг объекта </w:t>
+      </w:r>
+      <w:r>
+        <w:t>Кот</w:t>
+      </w:r>
+      <w:r>
+        <w:t xml:space="preserve">, который будет перехватывать вызовы метода </w:t>
+      </w:r>
+      <w:proofErr w:type="spellStart"/>
+      <w:r>
+        <w:t>meow</w:t>
+      </w:r>
+      <w:proofErr w:type="spellEnd"/>
+      <w:r>
+        <w:t xml:space="preserve"> и увеличивать счетчик мяуканий.</w:t>
+      </w:r>
+      <w:r>
+        <w:t xml:space="preserve"> Создаем статический метод, который создает объект кота и его декоратор.</w:t>
+      </w:r>
+    </w:p>
+    <w:p>
+      <w:pPr>
+        <w:pStyle w:val="Heading2"/>
+      </w:pPr>
+      <w:bookmarkStart w:id="9" w:name="_Toc185336413"/>
+      <w:r>
+        <w:lastRenderedPageBreak/>
+        <w:t>Тестирование</w:t>
+      </w:r>
+      <w:bookmarkEnd w:id="9"/>
+    </w:p>
+    <w:p>
+      <w:pPr>
+        <w:rPr>
+          <w:lang w:val="en-US"/>
+        </w:rPr>
+      </w:pPr>
+      <w:r>
+        <w:rPr>
+          <w:noProof/>
           <w:lang w:val="en-US"/>
         </w:rPr>
         <w:drawing>
@@ -3579,7 +4012,7 @@
       <w:pPr>
         <w:pStyle w:val="Heading2"/>
       </w:pPr>
-      <w:bookmarkStart w:id="10" w:name="_Toc184123467"/>
+      <w:bookmarkStart w:id="10" w:name="_Toc185336414"/>
       <w:r>
         <w:t>Код программы</w:t>
       </w:r>
@@ -3630,7 +4063,7 @@
       <w:pPr>
         <w:pStyle w:val="Heading1"/>
       </w:pPr>
-      <w:bookmarkStart w:id="11" w:name="_Toc184123468"/>
+      <w:bookmarkStart w:id="11" w:name="_Toc185336415"/>
       <w:r>
         <w:lastRenderedPageBreak/>
         <w:t xml:space="preserve">Задание </w:t>
@@ -3644,7 +4077,7 @@
       <w:pPr>
         <w:pStyle w:val="Heading2"/>
       </w:pPr>
-      <w:bookmarkStart w:id="12" w:name="_Toc184123469"/>
+      <w:bookmarkStart w:id="12" w:name="_Toc185336416"/>
       <w:r>
         <w:t>Текст задания</w:t>
       </w:r>
@@ -3659,7 +4092,7 @@
       <w:pPr>
         <w:pStyle w:val="Heading2"/>
       </w:pPr>
-      <w:bookmarkStart w:id="13" w:name="_Toc184123470"/>
+      <w:bookmarkStart w:id="13" w:name="_Toc185336417"/>
       <w:r>
         <w:t>Алгоритм решения</w:t>
       </w:r>
@@ -3752,7 +4185,7 @@
       <w:pPr>
         <w:pStyle w:val="Heading2"/>
       </w:pPr>
-      <w:bookmarkStart w:id="14" w:name="_Toc184123471"/>
+      <w:bookmarkStart w:id="14" w:name="_Toc185336418"/>
       <w:r>
         <w:t>Тестирование</w:t>
       </w:r>
@@ -3760,6 +4193,9 @@
     </w:p>
     <w:p>
       <w:r>
+        <w:rPr>
+          <w:noProof/>
+        </w:rPr>
         <w:drawing>
           <wp:inline distT="0" distB="0" distL="0" distR="0" wp14:anchorId="07B1B61A" wp14:editId="44BF2697">
             <wp:extent cx="5623560" cy="663717"/>
@@ -3801,7 +4237,7 @@
       <w:pPr>
         <w:pStyle w:val="Heading2"/>
       </w:pPr>
-      <w:bookmarkStart w:id="15" w:name="_Toc184123472"/>
+      <w:bookmarkStart w:id="15" w:name="_Toc185336419"/>
       <w:r>
         <w:t>Код программы</w:t>
       </w:r>
@@ -3850,7 +4286,7 @@
       <w:pPr>
         <w:pStyle w:val="Heading1"/>
       </w:pPr>
-      <w:bookmarkStart w:id="16" w:name="_Toc184123473"/>
+      <w:bookmarkStart w:id="16" w:name="_Toc185336420"/>
       <w:r>
         <w:lastRenderedPageBreak/>
         <w:t>Задание 4</w:t>
@@ -3861,7 +4297,7 @@
       <w:pPr>
         <w:pStyle w:val="Heading2"/>
       </w:pPr>
-      <w:bookmarkStart w:id="17" w:name="_Toc184123474"/>
+      <w:bookmarkStart w:id="17" w:name="_Toc185336421"/>
       <w:r>
         <w:t>Текст задания</w:t>
       </w:r>
@@ -3913,10 +4349,7 @@
     </w:p>
     <w:p>
       <w:r>
-        <w:t>где</w:t>
-      </w:r>
-      <w:r>
-        <w:t xml:space="preserve"> </w:t>
+        <w:t xml:space="preserve">где </w:t>
       </w:r>
       <w:r>
         <w:t>&lt;</w:t>
@@ -3928,10 +4361,7 @@
         <w:t>&gt;</w:t>
       </w:r>
       <w:r>
-        <w:t xml:space="preserve"> – строка, состоящая не более, чем из 20 символов без пробелов,</w:t>
-      </w:r>
-      <w:r>
-        <w:t xml:space="preserve"> </w:t>
+        <w:t xml:space="preserve"> – строка, состоящая не более, чем из 20 символов без пробелов, </w:t>
       </w:r>
       <w:r>
         <w:t>&lt;</w:t>
@@ -3955,10 +4385,7 @@
         <w:t>&gt;</w:t>
       </w:r>
       <w:r>
-        <w:t xml:space="preserve"> </w:t>
-      </w:r>
-      <w:r>
-        <w:t xml:space="preserve">– целое число от 1 до 99, </w:t>
+        <w:t xml:space="preserve"> – целое число от 1 до 99, </w:t>
       </w:r>
       <w:r>
         <w:t>&lt;</w:t>
@@ -3970,10 +4397,7 @@
         <w:t>&gt;</w:t>
       </w:r>
       <w:r>
-        <w:t xml:space="preserve"> </w:t>
-      </w:r>
-      <w:r>
-        <w:t xml:space="preserve">– целое число от 1 до 100. </w:t>
+        <w:t xml:space="preserve"> – целое число от 1 до 100. </w:t>
       </w:r>
     </w:p>
     <w:p>
@@ -4035,7 +4459,7 @@
       <w:pPr>
         <w:pStyle w:val="Heading2"/>
       </w:pPr>
-      <w:bookmarkStart w:id="18" w:name="_Toc184123475"/>
+      <w:bookmarkStart w:id="18" w:name="_Toc185336422"/>
       <w:r>
         <w:lastRenderedPageBreak/>
         <w:t>Алгоритм решения</w:t>
@@ -4043,69 +4467,66 @@
       <w:bookmarkEnd w:id="18"/>
     </w:p>
     <w:p>
-      <w:bookmarkStart w:id="19" w:name="_Toc184123476"/>
-      <w:r>
-        <w:t>Создать сущность студенты, которая имеет поля Фамилии, Имени, Номера школы и Количества набранных баллов.</w:t>
+      <w:r>
+        <w:t xml:space="preserve">Создать сущность студенты, которая имеет поля Фамилии, Имени, Номера школы и Количества набранных баллов. </w:t>
+      </w:r>
+      <w:r>
+        <w:t xml:space="preserve">Создать сущность </w:t>
+      </w:r>
+      <w:r>
+        <w:t>Топа студентов</w:t>
+      </w:r>
+      <w:r>
+        <w:t xml:space="preserve"> метод</w:t>
+      </w:r>
+      <w:r>
+        <w:t>ами</w:t>
       </w:r>
       <w:r>
         <w:t xml:space="preserve"> </w:t>
       </w:r>
       <w:r>
-        <w:t xml:space="preserve">Создать сущность </w:t>
-      </w:r>
-      <w:r>
-        <w:t>Топа студентов</w:t>
-      </w:r>
-      <w:r>
-        <w:t xml:space="preserve"> метод</w:t>
-      </w:r>
-      <w:r>
-        <w:t>ами</w:t>
+        <w:t>сканирования дан</w:t>
+      </w:r>
+      <w:r>
+        <w:t>н</w:t>
+      </w:r>
+      <w:r>
+        <w:t>ых</w:t>
+      </w:r>
+      <w:r>
+        <w:t>,</w:t>
+      </w:r>
+      <w:r>
+        <w:t xml:space="preserve"> который возвращает </w:t>
+      </w:r>
+      <w:r>
+        <w:t>список студентов по номерам школ, фильтрации, который возвращает список студентов по номеру школы, и получение лучших результатов</w:t>
+      </w:r>
+      <w:r>
+        <w:t>, выводящим на экран</w:t>
+      </w:r>
+      <w:r>
+        <w:t xml:space="preserve"> фамилии и имена</w:t>
       </w:r>
       <w:r>
         <w:t xml:space="preserve"> </w:t>
       </w:r>
       <w:r>
-        <w:t>сканирования дан</w:t>
-      </w:r>
-      <w:r>
-        <w:t>н</w:t>
-      </w:r>
-      <w:r>
-        <w:t>ых</w:t>
-      </w:r>
-      <w:r>
-        <w:t>,</w:t>
-      </w:r>
-      <w:r>
-        <w:t xml:space="preserve"> который возвращает </w:t>
-      </w:r>
-      <w:r>
-        <w:t>список студентов по номерам школ, фильтрации, который возвращает список студентов по номеру школы, и получение лучших результатов</w:t>
-      </w:r>
-      <w:r>
-        <w:t>, выводящим на экран</w:t>
-      </w:r>
-      <w:r>
-        <w:t xml:space="preserve"> фамилии и имена</w:t>
+        <w:t>студентов с лучшими результаты</w:t>
+      </w:r>
+      <w:r>
+        <w:t>.</w:t>
       </w:r>
       <w:r>
         <w:t xml:space="preserve"> </w:t>
       </w:r>
-      <w:r>
-        <w:t>студентов с лучшими результаты</w:t>
-      </w:r>
-      <w:r>
-        <w:t>.</w:t>
-      </w:r>
-      <w:r>
-        <w:t xml:space="preserve"> </w:t>
-      </w:r>
     </w:p>
     <w:p>
       <w:pPr>
         <w:pStyle w:val="Heading2"/>
       </w:pPr>
+      <w:bookmarkStart w:id="19" w:name="_Toc185336423"/>
       <w:r>
         <w:t>Тестирование</w:t>
       </w:r>
@@ -4113,6 +4534,9 @@
     </w:p>
     <w:p>
       <w:r>
+        <w:rPr>
+          <w:noProof/>
+        </w:rPr>
         <w:drawing>
           <wp:inline distT="0" distB="0" distL="0" distR="0" wp14:anchorId="78A54B5F" wp14:editId="4219AC82">
             <wp:extent cx="2590800" cy="2206978"/>
@@ -4152,6 +4576,9 @@
     </w:p>
     <w:p>
       <w:r>
+        <w:rPr>
+          <w:noProof/>
+        </w:rPr>
         <w:drawing>
           <wp:inline distT="0" distB="0" distL="0" distR="0" wp14:anchorId="1CA8D810" wp14:editId="2F803B49">
             <wp:extent cx="1932413" cy="2597669"/>
@@ -4189,6 +4616,9 @@
         </w:drawing>
       </w:r>
       <w:r>
+        <w:rPr>
+          <w:noProof/>
+        </w:rPr>
         <w:drawing>
           <wp:inline distT="0" distB="0" distL="0" distR="0" wp14:anchorId="292F27C4" wp14:editId="01B58F3C">
             <wp:extent cx="3378861" cy="2577465"/>
@@ -4230,7 +4660,7 @@
       <w:pPr>
         <w:pStyle w:val="Heading2"/>
       </w:pPr>
-      <w:bookmarkStart w:id="20" w:name="_Toc184123477"/>
+      <w:bookmarkStart w:id="20" w:name="_Toc185336424"/>
       <w:r>
         <w:t>Код программы</w:t>
       </w:r>
@@ -4263,7 +4693,7 @@
       <w:pPr>
         <w:pStyle w:val="Heading1"/>
       </w:pPr>
-      <w:bookmarkStart w:id="21" w:name="_Toc184123478"/>
+      <w:bookmarkStart w:id="21" w:name="_Toc185336425"/>
       <w:r>
         <w:lastRenderedPageBreak/>
         <w:t>Задание 5</w:t>
@@ -4274,7 +4704,7 @@
       <w:pPr>
         <w:pStyle w:val="Heading2"/>
       </w:pPr>
-      <w:bookmarkStart w:id="22" w:name="_Toc184123479"/>
+      <w:bookmarkStart w:id="22" w:name="_Toc185336426"/>
       <w:r>
         <w:t>Текст задания</w:t>
       </w:r>
@@ -4282,23 +4712,14 @@
     </w:p>
     <w:p>
       <w:r>
-        <w:t xml:space="preserve">Прочитать текст из файла и преобразовать его в строку. Создать множество всех </w:t>
-      </w:r>
-      <w:r>
-        <w:t>встреченных в тексте букв русского алфавита</w:t>
-      </w:r>
-      <w:r>
-        <w:t>.</w:t>
-      </w:r>
-      <w:r>
-        <w:t xml:space="preserve"> Циклом пройтись по всем буквам и если какая-то буква отсутствует в множестве, то счетчик инкрементируется. Результат возвращается.</w:t>
+        <w:t>Прочитать текст из файла и преобразовать его в строку. Создать множество всех встреченных в тексте букв русского алфавита. Циклом пройтись по всем буквам и если какая-то буква отсутствует в множестве, то счетчик инкрементируется. Результат возвращается.</w:t>
       </w:r>
     </w:p>
     <w:p>
       <w:pPr>
         <w:pStyle w:val="Heading2"/>
       </w:pPr>
-      <w:bookmarkStart w:id="23" w:name="_Toc184123480"/>
+      <w:bookmarkStart w:id="23" w:name="_Toc185336427"/>
       <w:r>
         <w:t>Алгоритм решения</w:t>
       </w:r>
@@ -4377,7 +4798,7 @@
       <w:pPr>
         <w:pStyle w:val="Heading2"/>
       </w:pPr>
-      <w:bookmarkStart w:id="24" w:name="_Toc184123481"/>
+      <w:bookmarkStart w:id="24" w:name="_Toc185336428"/>
       <w:r>
         <w:t>Тестирование</w:t>
       </w:r>
@@ -4385,6 +4806,9 @@
     </w:p>
     <w:p>
       <w:r>
+        <w:rPr>
+          <w:noProof/>
+        </w:rPr>
         <w:drawing>
           <wp:inline distT="0" distB="0" distL="0" distR="0" wp14:anchorId="0299C676" wp14:editId="605F4E3E">
             <wp:extent cx="1209844" cy="485843"/>
@@ -4468,7 +4892,7 @@
       <w:pPr>
         <w:pStyle w:val="Heading2"/>
       </w:pPr>
-      <w:bookmarkStart w:id="25" w:name="_Toc184123482"/>
+      <w:bookmarkStart w:id="25" w:name="_Toc185336429"/>
       <w:r>
         <w:t>Код программы</w:t>
       </w:r>
@@ -4517,7 +4941,7 @@
       <w:pPr>
         <w:pStyle w:val="Heading1"/>
       </w:pPr>
-      <w:bookmarkStart w:id="26" w:name="_Toc184123483"/>
+      <w:bookmarkStart w:id="26" w:name="_Toc185336430"/>
       <w:r>
         <w:lastRenderedPageBreak/>
         <w:t>Задание 6</w:t>
@@ -4528,7 +4952,7 @@
       <w:pPr>
         <w:pStyle w:val="Heading2"/>
       </w:pPr>
-      <w:bookmarkStart w:id="27" w:name="_Toc184123484"/>
+      <w:bookmarkStart w:id="27" w:name="_Toc185336431"/>
       <w:r>
         <w:t>Текст задания</w:t>
       </w:r>
@@ -4543,7 +4967,7 @@
       <w:pPr>
         <w:pStyle w:val="Heading2"/>
       </w:pPr>
-      <w:bookmarkStart w:id="28" w:name="_Toc184123485"/>
+      <w:bookmarkStart w:id="28" w:name="_Toc185336432"/>
       <w:r>
         <w:t>Алгоритм решения</w:t>
       </w:r>
@@ -4554,22 +4978,7 @@
         <w:t xml:space="preserve"> </w:t>
       </w:r>
       <w:r>
-        <w:t>Проверка на наличие</w:t>
-      </w:r>
-      <w:r>
-        <w:t xml:space="preserve"> в очереди хотя бы од</w:t>
-      </w:r>
-      <w:r>
-        <w:t>ного</w:t>
-      </w:r>
-      <w:r>
-        <w:t xml:space="preserve"> элемент</w:t>
-      </w:r>
-      <w:r>
-        <w:t>а</w:t>
-      </w:r>
-      <w:r>
-        <w:t xml:space="preserve">, который равен следующему за ним элементу (с учетом кругового перехода). Для этого создаем итератор по очереди и проходим по всем элементам. При этом сравниваем текущий элемент с предыдущим, а последний элемент — с первым. Если находим равенство, возвращаем </w:t>
+        <w:t xml:space="preserve">Проверка на наличие в очереди хотя бы одного элемента, который равен следующему за ним элементу (с учетом кругового перехода). Для этого создаем итератор по очереди и проходим по всем элементам. При этом сравниваем текущий элемент с предыдущим, а последний элемент — с первым. Если находим равенство, возвращаем </w:t>
       </w:r>
       <w:proofErr w:type="spellStart"/>
       <w:r>
@@ -4592,7 +5001,7 @@
       <w:pPr>
         <w:pStyle w:val="Heading2"/>
       </w:pPr>
-      <w:bookmarkStart w:id="29" w:name="_Toc184123486"/>
+      <w:bookmarkStart w:id="29" w:name="_Toc185336433"/>
       <w:r>
         <w:t>Тестирование</w:t>
       </w:r>
@@ -4600,6 +5009,9 @@
     </w:p>
     <w:p>
       <w:r>
+        <w:rPr>
+          <w:noProof/>
+        </w:rPr>
         <w:drawing>
           <wp:inline distT="0" distB="0" distL="0" distR="0" wp14:anchorId="336641A0" wp14:editId="74F06DF7">
             <wp:extent cx="285790" cy="1009791"/>
@@ -4639,6 +5051,9 @@
     </w:p>
     <w:p>
       <w:r>
+        <w:rPr>
+          <w:noProof/>
+        </w:rPr>
         <w:drawing>
           <wp:inline distT="0" distB="0" distL="0" distR="0" wp14:anchorId="2AEA6E75" wp14:editId="61DCF4BD">
             <wp:extent cx="4503926" cy="472440"/>
@@ -4681,7 +5096,7 @@
       <w:pPr>
         <w:pStyle w:val="Heading2"/>
       </w:pPr>
-      <w:bookmarkStart w:id="30" w:name="_Toc184123487"/>
+      <w:bookmarkStart w:id="30" w:name="_Toc185336434"/>
       <w:r>
         <w:t>Код программы</w:t>
       </w:r>
@@ -4717,7 +5132,7 @@
       <w:r>
         <w:br w:type="page"/>
       </w:r>
-      <w:bookmarkStart w:id="31" w:name="_Toc184123488"/>
+      <w:bookmarkStart w:id="31" w:name="_Toc185336435"/>
       <w:r>
         <w:lastRenderedPageBreak/>
         <w:t>Задание 7</w:t>
@@ -4728,14 +5143,13 @@
       <w:pPr>
         <w:pStyle w:val="Heading2"/>
       </w:pPr>
-      <w:bookmarkStart w:id="32" w:name="_Toc184123489"/>
+      <w:bookmarkStart w:id="32" w:name="_Toc185336436"/>
       <w:r>
         <w:t>Текст задания</w:t>
       </w:r>
       <w:bookmarkEnd w:id="32"/>
     </w:p>
     <w:p>
-      <w:bookmarkStart w:id="33" w:name="_Toc184123490"/>
       <w:r>
         <w:t xml:space="preserve">Необходимо написать стрим: Дан набор объектов типа Point, необходимо взять все Point в разных координатах, убрать с одинаковыми X,Y, отсортировать по X, отрицательные Y сделать положительными и собрать это все в ломаную (объект типа </w:t>
       </w:r>
@@ -4903,13 +5317,13 @@
       <w:pPr>
         <w:pStyle w:val="Heading2"/>
       </w:pPr>
+      <w:bookmarkStart w:id="33" w:name="_Toc185336437"/>
       <w:r>
         <w:t>Алгоритм решения</w:t>
       </w:r>
       <w:bookmarkEnd w:id="33"/>
     </w:p>
     <w:p>
-      <w:bookmarkStart w:id="34" w:name="_Toc184123491"/>
       <w:r>
         <w:t xml:space="preserve">Создать класс </w:t>
       </w:r>
@@ -5004,6 +5418,7 @@
       <w:pPr>
         <w:pStyle w:val="Heading2"/>
       </w:pPr>
+      <w:bookmarkStart w:id="34" w:name="_Toc185336438"/>
       <w:r>
         <w:t>Тестирование</w:t>
       </w:r>
@@ -5011,6 +5426,9 @@
     </w:p>
     <w:p>
       <w:r>
+        <w:rPr>
+          <w:noProof/>
+        </w:rPr>
         <w:drawing>
           <wp:inline distT="0" distB="0" distL="0" distR="0" wp14:anchorId="6DFD8F8A" wp14:editId="3378890F">
             <wp:extent cx="1219370" cy="1933845"/>
@@ -5050,6 +5468,9 @@
     </w:p>
     <w:p>
       <w:r>
+        <w:rPr>
+          <w:noProof/>
+        </w:rPr>
         <w:drawing>
           <wp:inline distT="0" distB="0" distL="0" distR="0" wp14:anchorId="4D6A2DB5" wp14:editId="7D684B65">
             <wp:extent cx="3772426" cy="381053"/>
@@ -5091,7 +5512,7 @@
       <w:pPr>
         <w:pStyle w:val="Heading2"/>
       </w:pPr>
-      <w:bookmarkStart w:id="35" w:name="_Toc184123492"/>
+      <w:bookmarkStart w:id="35" w:name="_Toc185336439"/>
       <w:r>
         <w:t>Код программы</w:t>
       </w:r>
@@ -5149,21 +5570,22 @@
       <w:pPr>
         <w:pStyle w:val="Heading1"/>
       </w:pPr>
+      <w:bookmarkStart w:id="36" w:name="_Toc185336440"/>
       <w:r>
         <w:lastRenderedPageBreak/>
-        <w:t xml:space="preserve">Задание </w:t>
-      </w:r>
-      <w:r>
-        <w:t>8</w:t>
-      </w:r>
+        <w:t>Задание 8</w:t>
+      </w:r>
+      <w:bookmarkEnd w:id="36"/>
     </w:p>
     <w:p>
       <w:pPr>
         <w:pStyle w:val="Heading2"/>
       </w:pPr>
+      <w:bookmarkStart w:id="37" w:name="_Toc185336441"/>
       <w:r>
         <w:t>Текст задания</w:t>
       </w:r>
+      <w:bookmarkEnd w:id="37"/>
     </w:p>
     <w:p>
       <w:r>
@@ -5207,9 +5629,11 @@
       <w:pPr>
         <w:pStyle w:val="Heading2"/>
       </w:pPr>
+      <w:bookmarkStart w:id="38" w:name="_Toc185336442"/>
       <w:r>
         <w:t>Алгоритм решения</w:t>
       </w:r>
+      <w:bookmarkEnd w:id="38"/>
     </w:p>
     <w:p>
       <w:pPr>
@@ -5228,10 +5652,6 @@
       </w:r>
       <w:proofErr w:type="spellStart"/>
       <w:r>
-        <w:rPr>
-          <w:rStyle w:val="HTMLCode"/>
-          <w:rFonts w:eastAsiaTheme="majorEastAsia"/>
-        </w:rPr>
         <w:t>Files.lines</w:t>
       </w:r>
       <w:proofErr w:type="spellEnd"/>
@@ -5241,222 +5661,102 @@
       <w:proofErr w:type="spellStart"/>
       <w:proofErr w:type="gramStart"/>
       <w:r>
-        <w:rPr>
-          <w:rStyle w:val="HTMLCode"/>
-          <w:rFonts w:eastAsiaTheme="majorEastAsia"/>
-        </w:rPr>
         <w:t>split</w:t>
       </w:r>
       <w:proofErr w:type="spellEnd"/>
       <w:r>
-        <w:rPr>
-          <w:rStyle w:val="HTMLCode"/>
-          <w:rFonts w:eastAsiaTheme="majorEastAsia"/>
-        </w:rPr>
         <w:t>(</w:t>
       </w:r>
       <w:proofErr w:type="gramEnd"/>
       <w:r>
-        <w:rPr>
-          <w:rStyle w:val="HTMLCode"/>
-          <w:rFonts w:eastAsiaTheme="majorEastAsia"/>
-        </w:rPr>
         <w:t>":")</w:t>
       </w:r>
       <w:r>
-        <w:t>.</w:t>
-      </w:r>
-      <w:r>
-        <w:t xml:space="preserve"> </w:t>
-      </w:r>
-      <w:r>
-        <w:t>Отфильтровать строки, у которых отсутствует номер</w:t>
-      </w:r>
-      <w:r>
-        <w:t>.</w:t>
-      </w:r>
-      <w:r>
-        <w:t xml:space="preserve"> Преобразовать имя, приводя его к формату, где первая буква заглавная, а остальные — строчные, используя </w:t>
+        <w:t xml:space="preserve">. Отфильтровать строки, у которых отсутствует номер. Преобразовать имя, приводя его к формату, где первая буква заглавная, а остальные — строчные, используя </w:t>
       </w:r>
       <w:proofErr w:type="spellStart"/>
       <w:proofErr w:type="gramStart"/>
       <w:r>
+        <w:t>substring</w:t>
+      </w:r>
+      <w:proofErr w:type="spellEnd"/>
+      <w:r>
+        <w:t>(</w:t>
+      </w:r>
+      <w:proofErr w:type="gramEnd"/>
+      <w:r>
+        <w:t>0, 1).</w:t>
+      </w:r>
+      <w:proofErr w:type="spellStart"/>
+      <w:r>
+        <w:t>toUpperCase</w:t>
+      </w:r>
+      <w:proofErr w:type="spellEnd"/>
+      <w:r>
+        <w:t>()</w:t>
+      </w:r>
+      <w:r>
+        <w:t xml:space="preserve"> и </w:t>
+      </w:r>
+      <w:proofErr w:type="spellStart"/>
+      <w:r>
+        <w:t>substring</w:t>
+      </w:r>
+      <w:proofErr w:type="spellEnd"/>
+      <w:r>
+        <w:t>(1).</w:t>
+      </w:r>
+      <w:proofErr w:type="spellStart"/>
+      <w:r>
+        <w:t>toLowerCase</w:t>
+      </w:r>
+      <w:proofErr w:type="spellEnd"/>
+      <w:r>
+        <w:t>()</w:t>
+      </w:r>
+      <w:r>
+        <w:t xml:space="preserve">. Собрать результаты в </w:t>
+      </w:r>
+      <w:proofErr w:type="spellStart"/>
+      <w:r>
+        <w:t>Map</w:t>
+      </w:r>
+      <w:proofErr w:type="spellEnd"/>
+      <w:r>
+        <w:t xml:space="preserve">, где ключ — это номер, а значения — имена людей, сгруппированные по номерам, используя </w:t>
+      </w:r>
+      <w:proofErr w:type="spellStart"/>
+      <w:r>
+        <w:t>Collectors.groupingBy</w:t>
+      </w:r>
+      <w:proofErr w:type="spellEnd"/>
+      <w:r>
+        <w:t xml:space="preserve"> с дополнительным преобразованием. Использовать </w:t>
+      </w:r>
+      <w:proofErr w:type="spellStart"/>
+      <w:r>
+        <w:t>TreeMap</w:t>
+      </w:r>
+      <w:proofErr w:type="spellEnd"/>
+      <w:r>
+        <w:t xml:space="preserve"> для сортировки по номерам в порядке возрастания.</w:t>
+      </w:r>
+    </w:p>
+    <w:p>
+      <w:pPr>
+        <w:pStyle w:val="Heading2"/>
+      </w:pPr>
+      <w:bookmarkStart w:id="39" w:name="_Toc185336443"/>
+      <w:r>
+        <w:t>Тестирование</w:t>
+      </w:r>
+      <w:bookmarkEnd w:id="39"/>
+    </w:p>
+    <w:p>
+      <w:r>
         <w:rPr>
-          <w:rStyle w:val="HTMLCode"/>
-          <w:rFonts w:eastAsiaTheme="majorEastAsia"/>
+          <w:noProof/>
         </w:rPr>
-        <w:t>substring</w:t>
-      </w:r>
-      <w:proofErr w:type="spellEnd"/>
-      <w:r>
-        <w:rPr>
-          <w:rStyle w:val="HTMLCode"/>
-          <w:rFonts w:eastAsiaTheme="majorEastAsia"/>
-        </w:rPr>
-        <w:t>(</w:t>
-      </w:r>
-      <w:proofErr w:type="gramEnd"/>
-      <w:r>
-        <w:rPr>
-          <w:rStyle w:val="HTMLCode"/>
-          <w:rFonts w:eastAsiaTheme="majorEastAsia"/>
-        </w:rPr>
-        <w:t>0, 1).</w:t>
-      </w:r>
-      <w:proofErr w:type="spellStart"/>
-      <w:r>
-        <w:rPr>
-          <w:rStyle w:val="HTMLCode"/>
-          <w:rFonts w:eastAsiaTheme="majorEastAsia"/>
-        </w:rPr>
-        <w:t>toUpperCase</w:t>
-      </w:r>
-      <w:proofErr w:type="spellEnd"/>
-      <w:r>
-        <w:rPr>
-          <w:rStyle w:val="HTMLCode"/>
-          <w:rFonts w:eastAsiaTheme="majorEastAsia"/>
-        </w:rPr>
-        <w:t>()</w:t>
-      </w:r>
-      <w:r>
-        <w:t xml:space="preserve"> и </w:t>
-      </w:r>
-      <w:proofErr w:type="spellStart"/>
-      <w:r>
-        <w:rPr>
-          <w:rStyle w:val="HTMLCode"/>
-          <w:rFonts w:eastAsiaTheme="majorEastAsia"/>
-        </w:rPr>
-        <w:t>substring</w:t>
-      </w:r>
-      <w:proofErr w:type="spellEnd"/>
-      <w:r>
-        <w:rPr>
-          <w:rStyle w:val="HTMLCode"/>
-          <w:rFonts w:eastAsiaTheme="majorEastAsia"/>
-        </w:rPr>
-        <w:t>(1).</w:t>
-      </w:r>
-      <w:proofErr w:type="spellStart"/>
-      <w:r>
-        <w:rPr>
-          <w:rStyle w:val="HTMLCode"/>
-          <w:rFonts w:eastAsiaTheme="majorEastAsia"/>
-        </w:rPr>
-        <w:t>toLowerCase</w:t>
-      </w:r>
-      <w:proofErr w:type="spellEnd"/>
-      <w:r>
-        <w:rPr>
-          <w:rStyle w:val="HTMLCode"/>
-          <w:rFonts w:eastAsiaTheme="majorEastAsia"/>
-        </w:rPr>
-        <w:t>()</w:t>
-      </w:r>
-      <w:r>
-        <w:t>.</w:t>
-      </w:r>
-      <w:r>
-        <w:t xml:space="preserve"> </w:t>
-      </w:r>
-      <w:r>
-        <w:t xml:space="preserve">Собрать результаты в </w:t>
-      </w:r>
-      <w:proofErr w:type="spellStart"/>
-      <w:proofErr w:type="gramStart"/>
-      <w:r>
-        <w:rPr>
-          <w:rStyle w:val="HTMLCode"/>
-          <w:rFonts w:eastAsiaTheme="majorEastAsia"/>
-        </w:rPr>
-        <w:t>Map</w:t>
-      </w:r>
-      <w:proofErr w:type="spellEnd"/>
-      <w:r>
-        <w:rPr>
-          <w:rStyle w:val="HTMLCode"/>
-          <w:rFonts w:eastAsiaTheme="majorEastAsia"/>
-        </w:rPr>
-        <w:t>&lt;</w:t>
-      </w:r>
-      <w:proofErr w:type="spellStart"/>
-      <w:proofErr w:type="gramEnd"/>
-      <w:r>
-        <w:rPr>
-          <w:rStyle w:val="HTMLCode"/>
-          <w:rFonts w:eastAsiaTheme="majorEastAsia"/>
-        </w:rPr>
-        <w:t>Integer</w:t>
-      </w:r>
-      <w:proofErr w:type="spellEnd"/>
-      <w:r>
-        <w:rPr>
-          <w:rStyle w:val="HTMLCode"/>
-          <w:rFonts w:eastAsiaTheme="majorEastAsia"/>
-        </w:rPr>
-        <w:t>, List&lt;</w:t>
-      </w:r>
-      <w:proofErr w:type="spellStart"/>
-      <w:r>
-        <w:rPr>
-          <w:rStyle w:val="HTMLCode"/>
-          <w:rFonts w:eastAsiaTheme="majorEastAsia"/>
-        </w:rPr>
-        <w:t>String</w:t>
-      </w:r>
-      <w:proofErr w:type="spellEnd"/>
-      <w:r>
-        <w:rPr>
-          <w:rStyle w:val="HTMLCode"/>
-          <w:rFonts w:eastAsiaTheme="majorEastAsia"/>
-        </w:rPr>
-        <w:t>&gt;&gt;</w:t>
-      </w:r>
-      <w:r>
-        <w:t xml:space="preserve">, где ключ — это номер, а значения — имена людей, сгруппированные по номерам, используя </w:t>
-      </w:r>
-      <w:proofErr w:type="spellStart"/>
-      <w:r>
-        <w:rPr>
-          <w:rStyle w:val="HTMLCode"/>
-          <w:rFonts w:eastAsiaTheme="majorEastAsia"/>
-        </w:rPr>
-        <w:t>Collectors.groupingBy</w:t>
-      </w:r>
-      <w:proofErr w:type="spellEnd"/>
-      <w:r>
-        <w:t xml:space="preserve"> с дополнительным преобразованием.</w:t>
-      </w:r>
-      <w:r>
-        <w:t xml:space="preserve"> </w:t>
-      </w:r>
-      <w:r>
-        <w:t xml:space="preserve">Использовать </w:t>
-      </w:r>
-      <w:proofErr w:type="spellStart"/>
-      <w:r>
-        <w:rPr>
-          <w:rStyle w:val="HTMLCode"/>
-          <w:rFonts w:eastAsiaTheme="majorEastAsia"/>
-        </w:rPr>
-        <w:t>TreeMap</w:t>
-      </w:r>
-      <w:proofErr w:type="spellEnd"/>
-      <w:r>
-        <w:t xml:space="preserve"> для сортировки по номерам в порядке возрастания.</w:t>
-      </w:r>
-    </w:p>
-    <w:p>
-      <w:pPr>
-        <w:pStyle w:val="Heading2"/>
-      </w:pPr>
-      <w:r>
-        <w:t>Тестирование</w:t>
-      </w:r>
-    </w:p>
-    <w:p>
-      <w:r>
         <w:drawing>
           <wp:inline distT="0" distB="0" distL="0" distR="0" wp14:anchorId="5553951A" wp14:editId="028BDE31">
             <wp:extent cx="704948" cy="857370"/>
@@ -5496,6 +5796,9 @@
     </w:p>
     <w:p>
       <w:r>
+        <w:rPr>
+          <w:noProof/>
+        </w:rPr>
         <w:drawing>
           <wp:inline distT="0" distB="0" distL="0" distR="0" wp14:anchorId="6543A405" wp14:editId="6EF83F7C">
             <wp:extent cx="2476846" cy="381053"/>
@@ -5537,16 +5840,18 @@
       <w:pPr>
         <w:pStyle w:val="Heading2"/>
       </w:pPr>
-      <w:r>
-        <w:lastRenderedPageBreak/>
+      <w:bookmarkStart w:id="40" w:name="_Toc185336444"/>
+      <w:r>
         <w:t>Код программы</w:t>
       </w:r>
+      <w:bookmarkEnd w:id="40"/>
     </w:p>
     <w:p>
       <w:pPr>
         <w:rPr>
-          <w:rStyle w:val="Hyperlink"/>
           <w:rFonts w:eastAsiaTheme="majorEastAsia" w:cstheme="majorBidi"/>
+          <w:color w:val="0563C1" w:themeColor="hyperlink"/>
+          <w:u w:val="single"/>
         </w:rPr>
       </w:pPr>
       <w:hyperlink r:id="rId31" w:history="1">
@@ -5555,23 +5860,9 @@
             <w:rStyle w:val="Hyperlink"/>
             <w:rFonts w:eastAsiaTheme="majorEastAsia" w:cstheme="majorBidi"/>
           </w:rPr>
-          <w:t>https://github.com/NTHrdd</w:t>
-        </w:r>
-        <w:r>
-          <w:rPr>
-            <w:rStyle w:val="Hyperlink"/>
-            <w:rFonts w:eastAsiaTheme="majorEastAsia" w:cstheme="majorBidi"/>
-          </w:rPr>
-          <w:t>/Lab5</w:t>
+          <w:t>https://github.com/NTHrdd/Lab5</w:t>
         </w:r>
       </w:hyperlink>
-    </w:p>
-    <w:p>
-      <w:pPr>
-        <w:spacing w:after="160" w:line="259" w:lineRule="auto"/>
-        <w:ind w:firstLine="0"/>
-        <w:jc w:val="left"/>
-      </w:pPr>
     </w:p>
     <w:sectPr>
       <w:headerReference w:type="default" r:id="rId32"/>
@@ -8793,6 +9084,7 @@
   <w:style w:type="character" w:default="1" w:styleId="DefaultParagraphFont">
     <w:name w:val="Default Paragraph Font"/>
     <w:uiPriority w:val="1"/>
+    <w:semiHidden/>
     <w:unhideWhenUsed/>
   </w:style>
   <w:style w:type="table" w:default="1" w:styleId="TableNormal">

</xml_diff>

<commit_message>
update report and method scan students
</commit_message>
<xml_diff>
--- a/KhismatovReportJava.docx
+++ b/KhismatovReportJava.docx
@@ -3752,15 +3752,7 @@
     </w:p>
     <w:p>
       <w:r>
-        <w:t xml:space="preserve">Количество мяуканий. Необходимо воспользоваться классом Кот и </w:t>
-      </w:r>
-      <w:proofErr w:type="gramStart"/>
-      <w:r>
-        <w:t>методом</w:t>
-      </w:r>
-      <w:proofErr w:type="gramEnd"/>
-      <w:r>
-        <w:t xml:space="preserve"> принимающим всех мяукающих из задачи 2.5.4. Необходимо таким образом передать кота в указанный метод, что бы после окончания его работы узнать сколько раз мяукал кот за время его работы. На рисунке показан пример работы. Перед вызовом метода создаем кота, отправляем ссылку на кота в метод, после окончания его работы выводим количество мяуканий на экран. Кота изменять нельзя. Если раннее в вашем варианте не было Кота, то создайте </w:t>
+        <w:t xml:space="preserve">Количество мяуканий. Необходимо воспользоваться классом Кот и методом принимающим всех мяукающих из задачи 2.5.4. Необходимо таким образом передать кота в указанный метод, что бы после окончания его работы узнать сколько раз мяукал кот за время его работы. На рисунке показан пример работы. Перед вызовом метода создаем кота, отправляем ссылку на кота в метод, после окончания его работы выводим количество мяуканий на экран. Кота изменять нельзя. Если раннее в вашем варианте не было Кота, то создайте </w:t>
       </w:r>
     </w:p>
     <w:p>
@@ -3833,17 +3825,12 @@
         <w:t xml:space="preserve"> </w:t>
       </w:r>
       <w:proofErr w:type="spellStart"/>
-      <w:proofErr w:type="gramStart"/>
       <w:r>
         <w:t>meow</w:t>
       </w:r>
       <w:proofErr w:type="spellEnd"/>
       <w:r>
-        <w:t>(</w:t>
-      </w:r>
-      <w:proofErr w:type="gramEnd"/>
-      <w:r>
-        <w:t>);</w:t>
+        <w:t>();</w:t>
       </w:r>
     </w:p>
     <w:p>
@@ -3883,7 +3870,6 @@
       <w:r>
         <w:t xml:space="preserve"> </w:t>
       </w:r>
-      <w:proofErr w:type="gramStart"/>
       <w:r>
         <w:rPr>
           <w:lang w:val="en-US"/>
@@ -3891,11 +3877,7 @@
         <w:t>meow</w:t>
       </w:r>
       <w:r>
-        <w:t>(</w:t>
-      </w:r>
-      <w:proofErr w:type="gramEnd"/>
-      <w:r>
-        <w:t xml:space="preserve">). </w:t>
+        <w:t xml:space="preserve">(). </w:t>
       </w:r>
       <w:r>
         <w:t>Созда</w:t>
@@ -4712,6 +4694,22 @@
     </w:p>
     <w:p>
       <w:r>
+        <w:t>Файл содержит текст на русском языке. Сколько букв русского алфавита не встречается в этом тексте?</w:t>
+      </w:r>
+    </w:p>
+    <w:p>
+      <w:pPr>
+        <w:pStyle w:val="Heading2"/>
+      </w:pPr>
+      <w:bookmarkStart w:id="23" w:name="_Toc185336427"/>
+      <w:r>
+        <w:t>Алгоритм решения</w:t>
+      </w:r>
+      <w:bookmarkEnd w:id="23"/>
+    </w:p>
+    <w:p>
+      <w:bookmarkStart w:id="24" w:name="_Toc185336428"/>
+      <w:r>
         <w:t>Прочитать текст из файла и преобразовать его в строку. Создать множество всех встреченных в тексте букв русского алфавита. Циклом пройтись по всем буквам и если какая-то буква отсутствует в множестве, то счетчик инкрементируется. Результат возвращается.</w:t>
       </w:r>
     </w:p>
@@ -4719,86 +4717,6 @@
       <w:pPr>
         <w:pStyle w:val="Heading2"/>
       </w:pPr>
-      <w:bookmarkStart w:id="23" w:name="_Toc185336427"/>
-      <w:r>
-        <w:t>Алгоритм решения</w:t>
-      </w:r>
-      <w:bookmarkEnd w:id="23"/>
-    </w:p>
-    <w:p>
-      <w:r>
-        <w:t xml:space="preserve">Создать метод </w:t>
-      </w:r>
-      <w:proofErr w:type="spellStart"/>
-      <w:r>
-        <w:t>filter</w:t>
-      </w:r>
-      <w:proofErr w:type="spellEnd"/>
-      <w:r>
-        <w:t>, который будет принимать:</w:t>
-      </w:r>
-      <w:r>
-        <w:t xml:space="preserve"> с</w:t>
-      </w:r>
-      <w:r>
-        <w:t>писок значений типа T</w:t>
-      </w:r>
-      <w:r>
-        <w:t>, о</w:t>
-      </w:r>
-      <w:r>
-        <w:t xml:space="preserve">бъект </w:t>
-      </w:r>
-      <w:proofErr w:type="spellStart"/>
-      <w:r>
-        <w:t>Predicate</w:t>
-      </w:r>
-      <w:proofErr w:type="spellEnd"/>
-      <w:r>
-        <w:t>&lt;T&gt;, который будет проверять каждый элемент списка.</w:t>
-      </w:r>
-      <w:r>
-        <w:t xml:space="preserve"> </w:t>
-      </w:r>
-      <w:r>
-        <w:t xml:space="preserve">Для каждого элемента вызвать метод </w:t>
-      </w:r>
-      <w:proofErr w:type="spellStart"/>
-      <w:r>
-        <w:t>test</w:t>
-      </w:r>
-      <w:proofErr w:type="spellEnd"/>
-      <w:r>
-        <w:t xml:space="preserve"> объекта </w:t>
-      </w:r>
-      <w:proofErr w:type="spellStart"/>
-      <w:r>
-        <w:t>Predicate</w:t>
-      </w:r>
-      <w:proofErr w:type="spellEnd"/>
-      <w:r>
-        <w:t xml:space="preserve">. Если результат </w:t>
-      </w:r>
-      <w:proofErr w:type="spellStart"/>
-      <w:r>
-        <w:t>true</w:t>
-      </w:r>
-      <w:proofErr w:type="spellEnd"/>
-      <w:r>
-        <w:t>, добавить элемент в новый список.</w:t>
-      </w:r>
-      <w:r>
-        <w:t xml:space="preserve"> </w:t>
-      </w:r>
-      <w:r>
-        <w:t>Вернуть новый список.</w:t>
-      </w:r>
-    </w:p>
-    <w:p>
-      <w:pPr>
-        <w:pStyle w:val="Heading2"/>
-      </w:pPr>
-      <w:bookmarkStart w:id="24" w:name="_Toc185336428"/>
       <w:r>
         <w:t>Тестирование</w:t>
       </w:r>
@@ -5205,15 +5123,7 @@
         <w:sym w:font="Symbol" w:char="F0B7"/>
       </w:r>
       <w:r>
-        <w:t xml:space="preserve"> Может возвращать текстовое представление вида “{</w:t>
-      </w:r>
-      <w:proofErr w:type="gramStart"/>
-      <w:r>
-        <w:t>X;Y</w:t>
-      </w:r>
-      <w:proofErr w:type="gramEnd"/>
-      <w:r>
-        <w:t xml:space="preserve">}”. </w:t>
+        <w:t xml:space="preserve"> Может возвращать текстовое представление вида “{X;Y}”. </w:t>
       </w:r>
     </w:p>
     <w:p>
@@ -5251,15 +5161,7 @@
         <w:sym w:font="Symbol" w:char="F0B7"/>
       </w:r>
       <w:r>
-        <w:t xml:space="preserve"> Может возвращать текстовое представление вида “Линия от {X</w:t>
-      </w:r>
-      <w:proofErr w:type="gramStart"/>
-      <w:r>
-        <w:t>1;Y</w:t>
-      </w:r>
-      <w:proofErr w:type="gramEnd"/>
-      <w:r>
-        <w:t xml:space="preserve">1} до </w:t>
+        <w:t xml:space="preserve"> Может возвращать текстовое представление вида “Линия от {X1;Y1} до </w:t>
       </w:r>
       <w:r>
         <w:tab/>
@@ -5298,15 +5200,7 @@
         <w:sym w:font="Symbol" w:char="F0B7"/>
       </w:r>
       <w:r>
-        <w:t xml:space="preserve"> Может быть приведена к строковой форме вида “Линия [Т</w:t>
-      </w:r>
-      <w:proofErr w:type="gramStart"/>
-      <w:r>
-        <w:t>1,T</w:t>
-      </w:r>
-      <w:proofErr w:type="gramEnd"/>
-      <w:r>
-        <w:t xml:space="preserve">2,…,TN]”, </w:t>
+        <w:t xml:space="preserve"> Может быть приведена к строковой форме вида “Линия [Т1,T2,…,TN]”, </w:t>
       </w:r>
       <w:r>
         <w:tab/>
@@ -5339,15 +5233,7 @@
       </w:r>
       <w:proofErr w:type="spellEnd"/>
       <w:r>
-        <w:t>, который возвращает строку вида "{</w:t>
-      </w:r>
-      <w:proofErr w:type="gramStart"/>
-      <w:r>
-        <w:t>X;Y</w:t>
-      </w:r>
-      <w:proofErr w:type="gramEnd"/>
-      <w:r>
-        <w:t xml:space="preserve">}". Затем создать класс </w:t>
+        <w:t xml:space="preserve">, который возвращает строку вида "{X;Y}". Затем создать класс </w:t>
       </w:r>
       <w:r>
         <w:t>Line</w:t>
@@ -5361,15 +5247,7 @@
       </w:r>
       <w:proofErr w:type="spellEnd"/>
       <w:r>
-        <w:t>, возвращающим строку вида "Линия от {X</w:t>
-      </w:r>
-      <w:proofErr w:type="gramStart"/>
-      <w:r>
-        <w:t>1;Y</w:t>
-      </w:r>
-      <w:proofErr w:type="gramEnd"/>
-      <w:r>
-        <w:t xml:space="preserve">1} до {X2;Y2}". Далее, создать класс </w:t>
+        <w:t xml:space="preserve">, возвращающим строку вида "Линия от {X1;Y1} до {X2;Y2}". Далее, создать класс </w:t>
       </w:r>
       <w:proofErr w:type="spellStart"/>
       <w:r>
@@ -5385,15 +5263,7 @@
       </w:r>
       <w:proofErr w:type="spellEnd"/>
       <w:r>
-        <w:t>, выводящим строку в виде "Линия [Т</w:t>
-      </w:r>
-      <w:proofErr w:type="gramStart"/>
-      <w:r>
-        <w:t>1,T</w:t>
-      </w:r>
-      <w:proofErr w:type="gramEnd"/>
-      <w:r>
-        <w:t xml:space="preserve">2,…,TN]". Для работы с набором объектов типа </w:t>
+        <w:t xml:space="preserve">, выводящим строку в виде "Линия [Т1,T2,…,TN]". Для работы с набором объектов типа </w:t>
       </w:r>
       <w:r>
         <w:t>Point</w:t>
@@ -5614,15 +5484,7 @@
     </w:p>
     <w:p>
       <w:r>
-        <w:t>[</w:t>
-      </w:r>
-      <w:proofErr w:type="gramStart"/>
-      <w:r>
-        <w:t>5:[</w:t>
-      </w:r>
-      <w:proofErr w:type="gramEnd"/>
-      <w:r>
-        <w:t>Вася, Аня], 3:[Петя]]</w:t>
+        <w:t>[5:[Вася, Аня], 3:[Петя]]</w:t>
       </w:r>
     </w:p>
     <w:p>
@@ -5659,33 +5521,23 @@
         <w:t xml:space="preserve">. Для каждой строки разделить её на имя и номер с использованием </w:t>
       </w:r>
       <w:proofErr w:type="spellStart"/>
-      <w:proofErr w:type="gramStart"/>
       <w:r>
         <w:t>split</w:t>
       </w:r>
       <w:proofErr w:type="spellEnd"/>
       <w:r>
-        <w:t>(</w:t>
-      </w:r>
-      <w:proofErr w:type="gramEnd"/>
-      <w:r>
-        <w:t>":")</w:t>
+        <w:t>(":")</w:t>
       </w:r>
       <w:r>
         <w:t xml:space="preserve">. Отфильтровать строки, у которых отсутствует номер. Преобразовать имя, приводя его к формату, где первая буква заглавная, а остальные — строчные, используя </w:t>
       </w:r>
       <w:proofErr w:type="spellStart"/>
-      <w:proofErr w:type="gramStart"/>
       <w:r>
         <w:t>substring</w:t>
       </w:r>
       <w:proofErr w:type="spellEnd"/>
       <w:r>
-        <w:t>(</w:t>
-      </w:r>
-      <w:proofErr w:type="gramEnd"/>
-      <w:r>
-        <w:t>0, 1).</w:t>
+        <w:t>(0, 1).</w:t>
       </w:r>
       <w:proofErr w:type="spellStart"/>
       <w:r>

</xml_diff>